<commit_message>
Mapper/Reducer described in report
</commit_message>
<xml_diff>
--- a/Report.docx
+++ b/Report.docx
@@ -167,6 +167,247 @@
           <w:b/>
           <w:sz w:val="28"/>
         </w:rPr>
+      </w:pPr>
+      <w:r>
+        <w:rPr>
+          <w:b/>
+          <w:sz w:val="28"/>
+        </w:rPr>
+        <w:t>Mapper and Reducer</w:t>
+      </w:r>
+    </w:p>
+    <w:p>
+      <w:pPr>
+        <w:rPr>
+          <w:b/>
+          <w:sz w:val="28"/>
+        </w:rPr>
+      </w:pPr>
+    </w:p>
+    <w:p>
+      <w:r>
+        <w:t>A Map-Reduce program must implement these two interfaces</w:t>
+      </w:r>
+      <w:r>
+        <w:t>: Mapper and Reducer. These form the core of the Map-Reduce job to be completed.</w:t>
+      </w:r>
+    </w:p>
+    <w:p/>
+    <w:p>
+      <w:pPr>
+        <w:rPr>
+          <w:b/>
+        </w:rPr>
+      </w:pPr>
+      <w:r>
+        <w:rPr>
+          <w:b/>
+        </w:rPr>
+        <w:t>Mapper</w:t>
+      </w:r>
+    </w:p>
+    <w:p>
+      <w:pPr>
+        <w:rPr>
+          <w:b/>
+        </w:rPr>
+      </w:pPr>
+    </w:p>
+    <w:p>
+      <w:r>
+        <w:t xml:space="preserve">The mapper takes a set of input key/value pairs and produces a set of intermediate key/value pairs. </w:t>
+      </w:r>
+    </w:p>
+    <w:p/>
+    <w:p>
+      <w:r>
+        <w:t>The number of mappers to be used for a given job is defined in the configuration file. The input is split amongst the mappers, and each mapper takes a partition of the input and calls the map function on each input record.</w:t>
+      </w:r>
+    </w:p>
+    <w:p/>
+    <w:p>
+      <w:r>
+        <w:t>The map reduce</w:t>
+      </w:r>
+      <w:r>
+        <w:t xml:space="preserve"> takes the following inputs:</w:t>
+      </w:r>
+    </w:p>
+    <w:p>
+      <w:pPr>
+        <w:pStyle w:val="ListParagraph"/>
+        <w:numPr>
+          <w:ilvl w:val="0"/>
+          <w:numId w:val="2"/>
+        </w:numPr>
+      </w:pPr>
+      <w:r>
+        <w:t>Input key</w:t>
+      </w:r>
+    </w:p>
+    <w:p>
+      <w:pPr>
+        <w:pStyle w:val="ListParagraph"/>
+        <w:numPr>
+          <w:ilvl w:val="0"/>
+          <w:numId w:val="2"/>
+        </w:numPr>
+      </w:pPr>
+      <w:r>
+        <w:t>Input value</w:t>
+      </w:r>
+    </w:p>
+    <w:p>
+      <w:pPr>
+        <w:pStyle w:val="ListParagraph"/>
+        <w:numPr>
+          <w:ilvl w:val="0"/>
+          <w:numId w:val="2"/>
+        </w:numPr>
+      </w:pPr>
+      <w:r>
+        <w:t>OutputCollecter</w:t>
+      </w:r>
+    </w:p>
+    <w:p/>
+    <w:p>
+      <w:r>
+        <w:t>The outputs of the map operation are collected in the provided OutputCollecter, which is explained later.</w:t>
+      </w:r>
+    </w:p>
+    <w:p/>
+    <w:p>
+      <w:r>
+        <w:t>If applicable, the intermediate outputs are passed through a combiner. More information about a combiner is given later.</w:t>
+      </w:r>
+    </w:p>
+    <w:p/>
+    <w:p>
+      <w:r>
+        <w:t>The intermediate outputs are written to a file. The Output Path, as set in the configuration file, determines where the results are written. The locations of these files are then passed to the master worker, which concatenates the results together to be reduced.</w:t>
+      </w:r>
+    </w:p>
+    <w:p/>
+    <w:p>
+      <w:pPr>
+        <w:rPr>
+          <w:b/>
+        </w:rPr>
+      </w:pPr>
+      <w:r>
+        <w:rPr>
+          <w:b/>
+        </w:rPr>
+        <w:t>Reducer</w:t>
+      </w:r>
+    </w:p>
+    <w:p>
+      <w:pPr>
+        <w:rPr>
+          <w:b/>
+        </w:rPr>
+      </w:pPr>
+    </w:p>
+    <w:p>
+      <w:pPr>
+        <w:jc w:val="both"/>
+      </w:pPr>
+      <w:r>
+        <w:t>The reducer takes the intermediate key/value pairs as produced by the mappers, and combines them into the final result of the Map-Reduce job. This is done by grouping all values with equal keys together, and running the reduce method on the key and its associated set of values.</w:t>
+      </w:r>
+    </w:p>
+    <w:p>
+      <w:pPr>
+        <w:jc w:val="both"/>
+      </w:pPr>
+    </w:p>
+    <w:p>
+      <w:pPr>
+        <w:jc w:val="both"/>
+      </w:pPr>
+      <w:r>
+        <w:t>The number of reducers to be used for a given job is defined in the configuration file. The intermediate key/value pairs are split amongst the reducers by hashing the keys into regions. The reducer then collects the data to be reduced, collects all values with equal keys together, and calls the reduce method on each key and its associated set of values.</w:t>
+      </w:r>
+    </w:p>
+    <w:p>
+      <w:pPr>
+        <w:jc w:val="both"/>
+      </w:pPr>
+    </w:p>
+    <w:p>
+      <w:pPr>
+        <w:jc w:val="both"/>
+      </w:pPr>
+      <w:r>
+        <w:t>The reduce method takes the following inputs:</w:t>
+      </w:r>
+    </w:p>
+    <w:p>
+      <w:pPr>
+        <w:pStyle w:val="ListParagraph"/>
+        <w:numPr>
+          <w:ilvl w:val="0"/>
+          <w:numId w:val="3"/>
+        </w:numPr>
+        <w:jc w:val="both"/>
+      </w:pPr>
+      <w:r>
+        <w:t>Intermediate key</w:t>
+      </w:r>
+    </w:p>
+    <w:p>
+      <w:pPr>
+        <w:pStyle w:val="ListParagraph"/>
+        <w:numPr>
+          <w:ilvl w:val="0"/>
+          <w:numId w:val="3"/>
+        </w:numPr>
+        <w:jc w:val="both"/>
+      </w:pPr>
+      <w:r>
+        <w:t>Set of Intermediate values</w:t>
+      </w:r>
+    </w:p>
+    <w:p>
+      <w:pPr>
+        <w:pStyle w:val="ListParagraph"/>
+        <w:numPr>
+          <w:ilvl w:val="0"/>
+          <w:numId w:val="3"/>
+        </w:numPr>
+        <w:jc w:val="both"/>
+      </w:pPr>
+      <w:r>
+        <w:t>Output Collecter</w:t>
+      </w:r>
+    </w:p>
+    <w:p>
+      <w:pPr>
+        <w:jc w:val="both"/>
+      </w:pPr>
+    </w:p>
+    <w:p>
+      <w:r>
+        <w:t>The outputs of the map operation are collected in the provided OutputCollecter, which is explained later.</w:t>
+      </w:r>
+    </w:p>
+    <w:p/>
+    <w:p>
+      <w:r>
+        <w:t>The intermediate outputs are written to a file. The Output Path, as set in the configuration file, determines where the results are written.</w:t>
+      </w:r>
+    </w:p>
+    <w:p/>
+    <w:p/>
+    <w:p/>
+    <w:p>
+      <w:pPr>
+        <w:jc w:val="both"/>
+      </w:pPr>
+    </w:p>
+    <w:p>
+      <w:pPr>
+        <w:jc w:val="center"/>
       </w:pPr>
     </w:p>
     <w:sectPr>
@@ -180,6 +421,119 @@
 <file path=word/numbering.xml><?xml version="1.0" encoding="utf-8"?>
 <w:numbering xmlns:mo="http://schemas.microsoft.com/office/mac/office/2008/main" xmlns:ve="http://schemas.openxmlformats.org/markup-compatibility/2006" xmlns:mv="urn:schemas-microsoft-com:mac:vml" xmlns:o="urn:schemas-microsoft-com:office:office" xmlns:r="http://schemas.openxmlformats.org/officeDocument/2006/relationships" xmlns:m="http://schemas.openxmlformats.org/officeDocument/2006/math" xmlns:v="urn:schemas-microsoft-com:vml" xmlns:wp="http://schemas.openxmlformats.org/drawingml/2006/wordprocessingDrawing" xmlns:w10="urn:schemas-microsoft-com:office:word" xmlns:w="http://schemas.openxmlformats.org/wordprocessingml/2006/main" xmlns:wne="http://schemas.microsoft.com/office/word/2006/wordml">
   <w:abstractNum w:abstractNumId="0">
+    <w:nsid w:val="084A41E9"/>
+    <w:multiLevelType w:val="hybridMultilevel"/>
+    <w:tmpl w:val="703ACBF4"/>
+    <w:lvl w:ilvl="0" w:tplc="761EB8D2">
+      <w:start w:val="1"/>
+      <w:numFmt w:val="bullet"/>
+      <w:lvlText w:val=""/>
+      <w:lvlJc w:val="left"/>
+      <w:pPr>
+        <w:ind w:left="720" w:hanging="360"/>
+      </w:pPr>
+      <w:rPr>
+        <w:rFonts w:ascii="Symbol" w:hAnsi="Symbol" w:hint="default"/>
+      </w:rPr>
+    </w:lvl>
+    <w:lvl w:ilvl="1" w:tplc="04090003" w:tentative="1">
+      <w:start w:val="1"/>
+      <w:numFmt w:val="bullet"/>
+      <w:lvlText w:val="o"/>
+      <w:lvlJc w:val="left"/>
+      <w:pPr>
+        <w:ind w:left="1440" w:hanging="360"/>
+      </w:pPr>
+      <w:rPr>
+        <w:rFonts w:ascii="Courier New" w:hAnsi="Courier New" w:hint="default"/>
+      </w:rPr>
+    </w:lvl>
+    <w:lvl w:ilvl="2" w:tplc="04090005" w:tentative="1">
+      <w:start w:val="1"/>
+      <w:numFmt w:val="bullet"/>
+      <w:lvlText w:val=""/>
+      <w:lvlJc w:val="left"/>
+      <w:pPr>
+        <w:ind w:left="2160" w:hanging="360"/>
+      </w:pPr>
+      <w:rPr>
+        <w:rFonts w:ascii="Wingdings" w:hAnsi="Wingdings" w:hint="default"/>
+      </w:rPr>
+    </w:lvl>
+    <w:lvl w:ilvl="3" w:tplc="04090001" w:tentative="1">
+      <w:start w:val="1"/>
+      <w:numFmt w:val="bullet"/>
+      <w:lvlText w:val=""/>
+      <w:lvlJc w:val="left"/>
+      <w:pPr>
+        <w:ind w:left="2880" w:hanging="360"/>
+      </w:pPr>
+      <w:rPr>
+        <w:rFonts w:ascii="Symbol" w:hAnsi="Symbol" w:hint="default"/>
+      </w:rPr>
+    </w:lvl>
+    <w:lvl w:ilvl="4" w:tplc="04090003" w:tentative="1">
+      <w:start w:val="1"/>
+      <w:numFmt w:val="bullet"/>
+      <w:lvlText w:val="o"/>
+      <w:lvlJc w:val="left"/>
+      <w:pPr>
+        <w:ind w:left="3600" w:hanging="360"/>
+      </w:pPr>
+      <w:rPr>
+        <w:rFonts w:ascii="Courier New" w:hAnsi="Courier New" w:hint="default"/>
+      </w:rPr>
+    </w:lvl>
+    <w:lvl w:ilvl="5" w:tplc="04090005" w:tentative="1">
+      <w:start w:val="1"/>
+      <w:numFmt w:val="bullet"/>
+      <w:lvlText w:val=""/>
+      <w:lvlJc w:val="left"/>
+      <w:pPr>
+        <w:ind w:left="4320" w:hanging="360"/>
+      </w:pPr>
+      <w:rPr>
+        <w:rFonts w:ascii="Wingdings" w:hAnsi="Wingdings" w:hint="default"/>
+      </w:rPr>
+    </w:lvl>
+    <w:lvl w:ilvl="6" w:tplc="04090001" w:tentative="1">
+      <w:start w:val="1"/>
+      <w:numFmt w:val="bullet"/>
+      <w:lvlText w:val=""/>
+      <w:lvlJc w:val="left"/>
+      <w:pPr>
+        <w:ind w:left="5040" w:hanging="360"/>
+      </w:pPr>
+      <w:rPr>
+        <w:rFonts w:ascii="Symbol" w:hAnsi="Symbol" w:hint="default"/>
+      </w:rPr>
+    </w:lvl>
+    <w:lvl w:ilvl="7" w:tplc="04090003" w:tentative="1">
+      <w:start w:val="1"/>
+      <w:numFmt w:val="bullet"/>
+      <w:lvlText w:val="o"/>
+      <w:lvlJc w:val="left"/>
+      <w:pPr>
+        <w:ind w:left="5760" w:hanging="360"/>
+      </w:pPr>
+      <w:rPr>
+        <w:rFonts w:ascii="Courier New" w:hAnsi="Courier New" w:hint="default"/>
+      </w:rPr>
+    </w:lvl>
+    <w:lvl w:ilvl="8" w:tplc="04090005" w:tentative="1">
+      <w:start w:val="1"/>
+      <w:numFmt w:val="bullet"/>
+      <w:lvlText w:val=""/>
+      <w:lvlJc w:val="left"/>
+      <w:pPr>
+        <w:ind w:left="6480" w:hanging="360"/>
+      </w:pPr>
+      <w:rPr>
+        <w:rFonts w:ascii="Wingdings" w:hAnsi="Wingdings" w:hint="default"/>
+      </w:rPr>
+    </w:lvl>
+  </w:abstractNum>
+  <w:abstractNum w:abstractNumId="1">
     <w:nsid w:val="209E7E16"/>
     <w:multiLevelType w:val="hybridMultilevel"/>
     <w:tmpl w:val="F0C4502A"/>
@@ -292,7 +646,126 @@
       </w:rPr>
     </w:lvl>
   </w:abstractNum>
+  <w:abstractNum w:abstractNumId="2">
+    <w:nsid w:val="44D42AD5"/>
+    <w:multiLevelType w:val="hybridMultilevel"/>
+    <w:tmpl w:val="D77EB33A"/>
+    <w:lvl w:ilvl="0" w:tplc="761EB8D2">
+      <w:start w:val="1"/>
+      <w:numFmt w:val="bullet"/>
+      <w:lvlText w:val=""/>
+      <w:lvlJc w:val="left"/>
+      <w:pPr>
+        <w:ind w:left="720" w:hanging="360"/>
+      </w:pPr>
+      <w:rPr>
+        <w:rFonts w:ascii="Symbol" w:hAnsi="Symbol" w:hint="default"/>
+      </w:rPr>
+    </w:lvl>
+    <w:lvl w:ilvl="1" w:tplc="04090003" w:tentative="1">
+      <w:start w:val="1"/>
+      <w:numFmt w:val="bullet"/>
+      <w:lvlText w:val="o"/>
+      <w:lvlJc w:val="left"/>
+      <w:pPr>
+        <w:ind w:left="1440" w:hanging="360"/>
+      </w:pPr>
+      <w:rPr>
+        <w:rFonts w:ascii="Courier New" w:hAnsi="Courier New" w:hint="default"/>
+      </w:rPr>
+    </w:lvl>
+    <w:lvl w:ilvl="2" w:tplc="04090005" w:tentative="1">
+      <w:start w:val="1"/>
+      <w:numFmt w:val="bullet"/>
+      <w:lvlText w:val=""/>
+      <w:lvlJc w:val="left"/>
+      <w:pPr>
+        <w:ind w:left="2160" w:hanging="360"/>
+      </w:pPr>
+      <w:rPr>
+        <w:rFonts w:ascii="Wingdings" w:hAnsi="Wingdings" w:hint="default"/>
+      </w:rPr>
+    </w:lvl>
+    <w:lvl w:ilvl="3" w:tplc="04090001" w:tentative="1">
+      <w:start w:val="1"/>
+      <w:numFmt w:val="bullet"/>
+      <w:lvlText w:val=""/>
+      <w:lvlJc w:val="left"/>
+      <w:pPr>
+        <w:ind w:left="2880" w:hanging="360"/>
+      </w:pPr>
+      <w:rPr>
+        <w:rFonts w:ascii="Symbol" w:hAnsi="Symbol" w:hint="default"/>
+      </w:rPr>
+    </w:lvl>
+    <w:lvl w:ilvl="4" w:tplc="04090003" w:tentative="1">
+      <w:start w:val="1"/>
+      <w:numFmt w:val="bullet"/>
+      <w:lvlText w:val="o"/>
+      <w:lvlJc w:val="left"/>
+      <w:pPr>
+        <w:ind w:left="3600" w:hanging="360"/>
+      </w:pPr>
+      <w:rPr>
+        <w:rFonts w:ascii="Courier New" w:hAnsi="Courier New" w:hint="default"/>
+      </w:rPr>
+    </w:lvl>
+    <w:lvl w:ilvl="5" w:tplc="04090005" w:tentative="1">
+      <w:start w:val="1"/>
+      <w:numFmt w:val="bullet"/>
+      <w:lvlText w:val=""/>
+      <w:lvlJc w:val="left"/>
+      <w:pPr>
+        <w:ind w:left="4320" w:hanging="360"/>
+      </w:pPr>
+      <w:rPr>
+        <w:rFonts w:ascii="Wingdings" w:hAnsi="Wingdings" w:hint="default"/>
+      </w:rPr>
+    </w:lvl>
+    <w:lvl w:ilvl="6" w:tplc="04090001" w:tentative="1">
+      <w:start w:val="1"/>
+      <w:numFmt w:val="bullet"/>
+      <w:lvlText w:val=""/>
+      <w:lvlJc w:val="left"/>
+      <w:pPr>
+        <w:ind w:left="5040" w:hanging="360"/>
+      </w:pPr>
+      <w:rPr>
+        <w:rFonts w:ascii="Symbol" w:hAnsi="Symbol" w:hint="default"/>
+      </w:rPr>
+    </w:lvl>
+    <w:lvl w:ilvl="7" w:tplc="04090003" w:tentative="1">
+      <w:start w:val="1"/>
+      <w:numFmt w:val="bullet"/>
+      <w:lvlText w:val="o"/>
+      <w:lvlJc w:val="left"/>
+      <w:pPr>
+        <w:ind w:left="5760" w:hanging="360"/>
+      </w:pPr>
+      <w:rPr>
+        <w:rFonts w:ascii="Courier New" w:hAnsi="Courier New" w:hint="default"/>
+      </w:rPr>
+    </w:lvl>
+    <w:lvl w:ilvl="8" w:tplc="04090005" w:tentative="1">
+      <w:start w:val="1"/>
+      <w:numFmt w:val="bullet"/>
+      <w:lvlText w:val=""/>
+      <w:lvlJc w:val="left"/>
+      <w:pPr>
+        <w:ind w:left="6480" w:hanging="360"/>
+      </w:pPr>
+      <w:rPr>
+        <w:rFonts w:ascii="Wingdings" w:hAnsi="Wingdings" w:hint="default"/>
+      </w:rPr>
+    </w:lvl>
+  </w:abstractNum>
   <w:num w:numId="1">
+    <w:abstractNumId w:val="1"/>
+  </w:num>
+  <w:num w:numId="2">
+    <w:abstractNumId w:val="2"/>
+  </w:num>
+  <w:num w:numId="3">
     <w:abstractNumId w:val="0"/>
   </w:num>
 </w:numbering>

</xml_diff>

<commit_message>
Done with User Manual (except for examples)
</commit_message>
<xml_diff>
--- a/Report.docx
+++ b/Report.docx
@@ -225,21 +225,11 @@
           <w:i/>
         </w:rPr>
       </w:pPr>
-      <w:proofErr w:type="spellStart"/>
-      <w:proofErr w:type="gramStart"/>
-      <w:r>
-        <w:rPr>
-          <w:i/>
-        </w:rPr>
-        <w:t>getJobName</w:t>
-      </w:r>
-      <w:proofErr w:type="spellEnd"/>
-      <w:proofErr w:type="gramEnd"/>
-      <w:r>
-        <w:rPr>
-          <w:i/>
-        </w:rPr>
-        <w:t>()</w:t>
+      <w:r>
+        <w:rPr>
+          <w:i/>
+        </w:rPr>
+        <w:t>getJobName()</w:t>
       </w:r>
     </w:p>
     <w:p>
@@ -254,79 +244,35 @@
           <w:i/>
         </w:rPr>
       </w:pPr>
-      <w:proofErr w:type="spellStart"/>
-      <w:proofErr w:type="gramStart"/>
-      <w:r>
-        <w:rPr>
-          <w:i/>
-        </w:rPr>
-        <w:t>getMapperClassPath</w:t>
-      </w:r>
-      <w:proofErr w:type="spellEnd"/>
-      <w:proofErr w:type="gramEnd"/>
-      <w:r>
-        <w:rPr>
-          <w:i/>
-        </w:rPr>
-        <w:t>()</w:t>
-      </w:r>
-    </w:p>
-    <w:p>
-      <w:r>
-        <w:t xml:space="preserve">Defines the full path of </w:t>
-      </w:r>
-      <w:proofErr w:type="gramStart"/>
-      <w:r>
-        <w:t>the .class</w:t>
-      </w:r>
-      <w:proofErr w:type="gramEnd"/>
-      <w:r>
-        <w:t xml:space="preserve"> file containing the Map class as defined by the user.  This class must implement the </w:t>
-      </w:r>
-      <w:proofErr w:type="spellStart"/>
-      <w:r>
-        <w:t>Mapper</w:t>
-      </w:r>
-      <w:proofErr w:type="spellEnd"/>
-      <w:r>
-        <w:t xml:space="preserve"> interface. This should be given as a String.</w:t>
-      </w:r>
-    </w:p>
-    <w:p/>
-    <w:p>
-      <w:pPr>
-        <w:rPr>
-          <w:i/>
-        </w:rPr>
-      </w:pPr>
-      <w:proofErr w:type="spellStart"/>
-      <w:proofErr w:type="gramStart"/>
-      <w:r>
-        <w:rPr>
-          <w:i/>
-        </w:rPr>
-        <w:t>getCombinerClassPath</w:t>
-      </w:r>
-      <w:proofErr w:type="spellEnd"/>
-      <w:proofErr w:type="gramEnd"/>
-      <w:r>
-        <w:rPr>
-          <w:i/>
-        </w:rPr>
-        <w:t>()</w:t>
-      </w:r>
-    </w:p>
-    <w:p>
-      <w:r>
-        <w:t xml:space="preserve">Defines the full path of </w:t>
-      </w:r>
-      <w:proofErr w:type="gramStart"/>
-      <w:r>
-        <w:t>the .class</w:t>
-      </w:r>
-      <w:proofErr w:type="gramEnd"/>
-      <w:r>
-        <w:t xml:space="preserve"> file containing the Combiner class as defined by the user. This class must implement the Reducer interface. This should be given as a String. If the job does not have a combiner, </w:t>
+      <w:r>
+        <w:rPr>
+          <w:i/>
+        </w:rPr>
+        <w:t>getMapperClassPath()</w:t>
+      </w:r>
+    </w:p>
+    <w:p>
+      <w:r>
+        <w:t>Defines the full path of the .class file containing the Map class as defined by the user.  This class must implement the Mapper interface. This should be given as a String.</w:t>
+      </w:r>
+    </w:p>
+    <w:p/>
+    <w:p>
+      <w:pPr>
+        <w:rPr>
+          <w:i/>
+        </w:rPr>
+      </w:pPr>
+      <w:r>
+        <w:rPr>
+          <w:i/>
+        </w:rPr>
+        <w:t>getCombinerClassPath()</w:t>
+      </w:r>
+    </w:p>
+    <w:p>
+      <w:r>
+        <w:t xml:space="preserve">Defines the full path of the .class file containing the Combiner class as defined by the user. This class must implement the Reducer interface. This should be given as a String. If the job does not have a combiner, </w:t>
       </w:r>
       <w:r>
         <w:rPr>
@@ -345,58 +291,30 @@
           <w:i/>
         </w:rPr>
       </w:pPr>
-      <w:proofErr w:type="spellStart"/>
-      <w:proofErr w:type="gramStart"/>
-      <w:r>
-        <w:rPr>
-          <w:i/>
-        </w:rPr>
-        <w:t>getReducerClassPath</w:t>
-      </w:r>
-      <w:proofErr w:type="spellEnd"/>
-      <w:proofErr w:type="gramEnd"/>
-      <w:r>
-        <w:rPr>
-          <w:i/>
-        </w:rPr>
-        <w:t>()</w:t>
-      </w:r>
-    </w:p>
-    <w:p>
-      <w:r>
-        <w:t xml:space="preserve">Defines the full path of </w:t>
-      </w:r>
-      <w:proofErr w:type="gramStart"/>
-      <w:r>
-        <w:t>the .class</w:t>
-      </w:r>
-      <w:proofErr w:type="gramEnd"/>
-      <w:r>
-        <w:t xml:space="preserve"> file containing the Reduce class as defined by the user. This class must implement the Reducer interface. This should be given as a String.</w:t>
-      </w:r>
-    </w:p>
-    <w:p/>
-    <w:p>
-      <w:pPr>
-        <w:rPr>
-          <w:i/>
-        </w:rPr>
-      </w:pPr>
-      <w:proofErr w:type="spellStart"/>
-      <w:proofErr w:type="gramStart"/>
-      <w:r>
-        <w:rPr>
-          <w:i/>
-        </w:rPr>
-        <w:t>getMasterLocation</w:t>
-      </w:r>
-      <w:proofErr w:type="spellEnd"/>
-      <w:proofErr w:type="gramEnd"/>
-      <w:r>
-        <w:rPr>
-          <w:i/>
-        </w:rPr>
-        <w:t>()</w:t>
+      <w:r>
+        <w:rPr>
+          <w:i/>
+        </w:rPr>
+        <w:t>getReducerClassPath()</w:t>
+      </w:r>
+    </w:p>
+    <w:p>
+      <w:r>
+        <w:t>Defines the full path of the .class file containing the Reduce class as defined by the user. This class must implement the Reducer interface. This should be given as a String.</w:t>
+      </w:r>
+    </w:p>
+    <w:p/>
+    <w:p>
+      <w:pPr>
+        <w:rPr>
+          <w:i/>
+        </w:rPr>
+      </w:pPr>
+      <w:r>
+        <w:rPr>
+          <w:i/>
+        </w:rPr>
+        <w:t>getMasterLocation()</w:t>
       </w:r>
     </w:p>
     <w:p>
@@ -404,23 +322,7 @@
         <w:t xml:space="preserve">Defines the machine </w:t>
       </w:r>
       <w:r>
-        <w:t xml:space="preserve">(host and port) the will be declared the master node. The master is responsible for splitting the input, distributing </w:t>
-      </w:r>
-      <w:proofErr w:type="gramStart"/>
-      <w:r>
-        <w:t>work</w:t>
-      </w:r>
-      <w:proofErr w:type="gramEnd"/>
-      <w:r>
-        <w:t xml:space="preserve"> to the </w:t>
-      </w:r>
-      <w:proofErr w:type="spellStart"/>
-      <w:r>
-        <w:t>mappers</w:t>
-      </w:r>
-      <w:proofErr w:type="spellEnd"/>
-      <w:r>
-        <w:t>, partitioning the intermediate outputs, and distributing work to the reducers. This method should return a String given in the following format:</w:t>
+        <w:t>(host and port) the will be declared the master node. The master is responsible for splitting the input, distributing work to the mappers, partitioning the intermediate outputs, and distributing work to the reducers. This method should return a String given in the following format:</w:t>
       </w:r>
     </w:p>
     <w:p/>
@@ -435,23 +337,7 @@
         <w:rPr>
           <w:i/>
         </w:rPr>
-        <w:t>“</w:t>
-      </w:r>
-      <w:proofErr w:type="spellStart"/>
-      <w:proofErr w:type="gramStart"/>
-      <w:r>
-        <w:rPr>
-          <w:i/>
-        </w:rPr>
-        <w:t>hostname:port</w:t>
-      </w:r>
-      <w:proofErr w:type="spellEnd"/>
-      <w:proofErr w:type="gramEnd"/>
-      <w:r>
-        <w:rPr>
-          <w:i/>
-        </w:rPr>
-        <w:t>”</w:t>
+        <w:t>“hostname:port”</w:t>
       </w:r>
     </w:p>
     <w:p>
@@ -468,21 +354,11 @@
           <w:i/>
         </w:rPr>
       </w:pPr>
-      <w:proofErr w:type="spellStart"/>
-      <w:proofErr w:type="gramStart"/>
-      <w:r>
-        <w:rPr>
-          <w:i/>
-        </w:rPr>
-        <w:t>getWorkerLocations</w:t>
-      </w:r>
-      <w:proofErr w:type="spellEnd"/>
-      <w:proofErr w:type="gramEnd"/>
-      <w:r>
-        <w:rPr>
-          <w:i/>
-        </w:rPr>
-        <w:t>()</w:t>
+      <w:r>
+        <w:rPr>
+          <w:i/>
+        </w:rPr>
+        <w:t>getWorkerLocations()</w:t>
       </w:r>
     </w:p>
     <w:p>
@@ -511,23 +387,7 @@
         <w:rPr>
           <w:i/>
         </w:rPr>
-        <w:t>“</w:t>
-      </w:r>
-      <w:proofErr w:type="spellStart"/>
-      <w:proofErr w:type="gramStart"/>
-      <w:r>
-        <w:rPr>
-          <w:i/>
-        </w:rPr>
-        <w:t>hostname:port:port</w:t>
-      </w:r>
-      <w:proofErr w:type="spellEnd"/>
-      <w:proofErr w:type="gramEnd"/>
-      <w:r>
-        <w:rPr>
-          <w:i/>
-        </w:rPr>
-        <w:t>”</w:t>
+        <w:t>“hostname:port:port”</w:t>
       </w:r>
     </w:p>
     <w:p>
@@ -544,21 +404,11 @@
           <w:i/>
         </w:rPr>
       </w:pPr>
-      <w:proofErr w:type="spellStart"/>
-      <w:proofErr w:type="gramStart"/>
-      <w:r>
-        <w:rPr>
-          <w:i/>
-        </w:rPr>
-        <w:t>getFileInputPath</w:t>
-      </w:r>
-      <w:proofErr w:type="spellEnd"/>
-      <w:proofErr w:type="gramEnd"/>
-      <w:r>
-        <w:rPr>
-          <w:i/>
-        </w:rPr>
-        <w:t>()</w:t>
+      <w:r>
+        <w:rPr>
+          <w:i/>
+        </w:rPr>
+        <w:t>getFileInputPath()</w:t>
       </w:r>
     </w:p>
     <w:p>
@@ -573,58 +423,30 @@
           <w:i/>
         </w:rPr>
       </w:pPr>
-      <w:proofErr w:type="spellStart"/>
-      <w:proofErr w:type="gramStart"/>
-      <w:r>
-        <w:rPr>
-          <w:i/>
-        </w:rPr>
-        <w:t>getFileOutputPath</w:t>
-      </w:r>
-      <w:proofErr w:type="spellEnd"/>
-      <w:proofErr w:type="gramEnd"/>
-      <w:r>
-        <w:rPr>
-          <w:i/>
-        </w:rPr>
-        <w:t>()</w:t>
-      </w:r>
-    </w:p>
-    <w:p>
-      <w:r>
-        <w:t xml:space="preserve">Defines the file to which the Map-Reduce job will write the output. This should be given as a String representing the full path of the location of the file. If the file does not exist, it will be created. If it does </w:t>
-      </w:r>
-      <w:proofErr w:type="gramStart"/>
-      <w:r>
-        <w:t>exists</w:t>
-      </w:r>
-      <w:proofErr w:type="gramEnd"/>
-      <w:r>
-        <w:t>, it will be overwritten.</w:t>
-      </w:r>
-    </w:p>
-    <w:p/>
-    <w:p>
-      <w:pPr>
-        <w:rPr>
-          <w:i/>
-        </w:rPr>
-      </w:pPr>
-      <w:proofErr w:type="spellStart"/>
-      <w:proofErr w:type="gramStart"/>
-      <w:r>
-        <w:rPr>
-          <w:i/>
-        </w:rPr>
-        <w:t>getNumOfMappers</w:t>
-      </w:r>
-      <w:proofErr w:type="spellEnd"/>
-      <w:proofErr w:type="gramEnd"/>
-      <w:r>
-        <w:rPr>
-          <w:i/>
-        </w:rPr>
-        <w:t>()</w:t>
+      <w:r>
+        <w:rPr>
+          <w:i/>
+        </w:rPr>
+        <w:t>getFileOutputPath()</w:t>
+      </w:r>
+    </w:p>
+    <w:p>
+      <w:r>
+        <w:t>Defines the file to which the Map-Reduce job will write the output. This should be given as a String representing the full path of the location of the file. If the file does not exist, it will be created. If it does exists, it will be overwritten.</w:t>
+      </w:r>
+    </w:p>
+    <w:p/>
+    <w:p>
+      <w:pPr>
+        <w:rPr>
+          <w:i/>
+        </w:rPr>
+      </w:pPr>
+      <w:r>
+        <w:rPr>
+          <w:i/>
+        </w:rPr>
+        <w:t>getNumOfMappers()</w:t>
       </w:r>
     </w:p>
     <w:p>
@@ -639,21 +461,11 @@
           <w:i/>
         </w:rPr>
       </w:pPr>
-      <w:proofErr w:type="spellStart"/>
-      <w:proofErr w:type="gramStart"/>
-      <w:r>
-        <w:rPr>
-          <w:i/>
-        </w:rPr>
-        <w:t>getNumOfReducers</w:t>
-      </w:r>
-      <w:proofErr w:type="spellEnd"/>
-      <w:proofErr w:type="gramEnd"/>
-      <w:r>
-        <w:rPr>
-          <w:i/>
-        </w:rPr>
-        <w:t>()</w:t>
+      <w:r>
+        <w:rPr>
+          <w:i/>
+        </w:rPr>
+        <w:t>getNumOfReducers()</w:t>
       </w:r>
     </w:p>
     <w:p>
@@ -668,21 +480,11 @@
           <w:i/>
         </w:rPr>
       </w:pPr>
-      <w:proofErr w:type="spellStart"/>
-      <w:proofErr w:type="gramStart"/>
-      <w:r>
-        <w:rPr>
-          <w:i/>
-        </w:rPr>
-        <w:t>getInputFormat</w:t>
-      </w:r>
-      <w:proofErr w:type="spellEnd"/>
-      <w:proofErr w:type="gramEnd"/>
-      <w:r>
-        <w:rPr>
-          <w:i/>
-        </w:rPr>
-        <w:t>()</w:t>
+      <w:r>
+        <w:rPr>
+          <w:i/>
+        </w:rPr>
+        <w:t>getInputFormat()</w:t>
       </w:r>
     </w:p>
     <w:p>
@@ -714,21 +516,11 @@
           <w:i/>
         </w:rPr>
       </w:pPr>
-      <w:proofErr w:type="spellStart"/>
-      <w:proofErr w:type="gramStart"/>
-      <w:r>
-        <w:rPr>
-          <w:i/>
-        </w:rPr>
-        <w:t>getOutputKeyClass</w:t>
-      </w:r>
-      <w:proofErr w:type="spellEnd"/>
-      <w:proofErr w:type="gramEnd"/>
-      <w:r>
-        <w:rPr>
-          <w:i/>
-        </w:rPr>
-        <w:t>()</w:t>
+      <w:r>
+        <w:rPr>
+          <w:i/>
+        </w:rPr>
+        <w:t>getOutputKeyClass()</w:t>
       </w:r>
     </w:p>
     <w:p>
@@ -755,21 +547,11 @@
           <w:i/>
         </w:rPr>
       </w:pPr>
-      <w:proofErr w:type="spellStart"/>
-      <w:proofErr w:type="gramStart"/>
-      <w:r>
-        <w:rPr>
-          <w:i/>
-        </w:rPr>
-        <w:t>getOutputValueClass</w:t>
-      </w:r>
-      <w:proofErr w:type="spellEnd"/>
-      <w:proofErr w:type="gramEnd"/>
-      <w:r>
-        <w:rPr>
-          <w:i/>
-        </w:rPr>
-        <w:t>()</w:t>
+      <w:r>
+        <w:rPr>
+          <w:i/>
+        </w:rPr>
+        <w:t>getOutputValueClass()</w:t>
       </w:r>
     </w:p>
     <w:p>
@@ -808,156 +590,87 @@
           <w:i/>
         </w:rPr>
       </w:pPr>
-      <w:proofErr w:type="spellStart"/>
-      <w:proofErr w:type="gramStart"/>
-      <w:r>
-        <w:rPr>
-          <w:i/>
-        </w:rPr>
-        <w:t>getRecordLength</w:t>
-      </w:r>
-      <w:proofErr w:type="spellEnd"/>
-      <w:proofErr w:type="gramEnd"/>
-      <w:r>
-        <w:rPr>
-          <w:i/>
-        </w:rPr>
-        <w:t>()</w:t>
-      </w:r>
-    </w:p>
-    <w:p>
-      <w:r>
-        <w:t xml:space="preserve">Defines the length of the record. This method should return an </w:t>
-      </w:r>
-      <w:proofErr w:type="spellStart"/>
-      <w:r>
-        <w:t>int</w:t>
-      </w:r>
-      <w:proofErr w:type="spellEnd"/>
-      <w:r>
-        <w:t xml:space="preserve"> that is greater than the length of the longest record that could be a result of the Map-Reduce job.</w:t>
-      </w:r>
-    </w:p>
-    <w:p>
-      <w:pPr>
-        <w:rPr>
-          <w:b/>
-          <w:sz w:val="28"/>
-        </w:rPr>
-      </w:pPr>
-    </w:p>
-    <w:p>
-      <w:pPr>
-        <w:rPr>
-          <w:b/>
-          <w:sz w:val="28"/>
-        </w:rPr>
-      </w:pPr>
-      <w:proofErr w:type="spellStart"/>
-      <w:r>
-        <w:rPr>
-          <w:b/>
-          <w:sz w:val="28"/>
+      <w:r>
+        <w:rPr>
+          <w:i/>
+        </w:rPr>
+        <w:t>getRecordLength()</w:t>
+      </w:r>
+    </w:p>
+    <w:p>
+      <w:r>
+        <w:t>Defines the length of the record. This method should return an int that is greater than the length of the longest record that could be a result of the Map-Reduce job.</w:t>
+      </w:r>
+    </w:p>
+    <w:p>
+      <w:pPr>
+        <w:rPr>
+          <w:b/>
+          <w:sz w:val="28"/>
+        </w:rPr>
+      </w:pPr>
+    </w:p>
+    <w:p>
+      <w:pPr>
+        <w:rPr>
+          <w:b/>
+          <w:sz w:val="28"/>
+        </w:rPr>
+      </w:pPr>
+      <w:r>
+        <w:rPr>
+          <w:b/>
+          <w:sz w:val="28"/>
+        </w:rPr>
+        <w:t>Mapper and Reducer</w:t>
+      </w:r>
+    </w:p>
+    <w:p>
+      <w:pPr>
+        <w:rPr>
+          <w:b/>
+          <w:sz w:val="28"/>
+        </w:rPr>
+      </w:pPr>
+    </w:p>
+    <w:p>
+      <w:r>
+        <w:t>A Map-Reduce program must implement these two interfaces</w:t>
+      </w:r>
+      <w:r>
+        <w:t>: Mapper and Reducer. These form the core of the Map-Reduce job to be completed.</w:t>
+      </w:r>
+    </w:p>
+    <w:p/>
+    <w:p>
+      <w:pPr>
+        <w:rPr>
+          <w:b/>
+        </w:rPr>
+      </w:pPr>
+      <w:r>
+        <w:rPr>
+          <w:b/>
         </w:rPr>
         <w:t>Mapper</w:t>
       </w:r>
-      <w:proofErr w:type="spellEnd"/>
-      <w:r>
-        <w:rPr>
-          <w:b/>
-          <w:sz w:val="28"/>
-        </w:rPr>
-        <w:t xml:space="preserve"> and Reducer</w:t>
-      </w:r>
-    </w:p>
-    <w:p>
-      <w:pPr>
-        <w:rPr>
-          <w:b/>
-          <w:sz w:val="28"/>
-        </w:rPr>
-      </w:pPr>
-    </w:p>
-    <w:p>
-      <w:r>
-        <w:t>A Map-Reduce program must implement these two interfaces</w:t>
-      </w:r>
-      <w:r>
-        <w:t xml:space="preserve">: </w:t>
-      </w:r>
-      <w:proofErr w:type="spellStart"/>
-      <w:r>
-        <w:t>Mapper</w:t>
-      </w:r>
-      <w:proofErr w:type="spellEnd"/>
-      <w:r>
-        <w:t xml:space="preserve"> and Reducer. These form the core of the Map-Reduce job to be completed.</w:t>
-      </w:r>
-    </w:p>
-    <w:p/>
-    <w:p>
-      <w:pPr>
-        <w:rPr>
-          <w:b/>
-        </w:rPr>
-      </w:pPr>
-      <w:proofErr w:type="spellStart"/>
-      <w:r>
-        <w:rPr>
-          <w:b/>
-        </w:rPr>
-        <w:t>Mapper</w:t>
-      </w:r>
-      <w:proofErr w:type="spellEnd"/>
-    </w:p>
-    <w:p>
-      <w:pPr>
-        <w:rPr>
-          <w:b/>
-        </w:rPr>
-      </w:pPr>
-    </w:p>
-    <w:p>
-      <w:r>
-        <w:t xml:space="preserve">The </w:t>
-      </w:r>
-      <w:proofErr w:type="spellStart"/>
-      <w:r>
-        <w:t>mapper</w:t>
-      </w:r>
-      <w:proofErr w:type="spellEnd"/>
-      <w:r>
-        <w:t xml:space="preserve"> takes a set of input key/value pairs and produces a set of intermediate key/value pairs. </w:t>
-      </w:r>
-    </w:p>
-    <w:p/>
-    <w:p>
-      <w:r>
-        <w:t xml:space="preserve">The number of </w:t>
-      </w:r>
-      <w:proofErr w:type="spellStart"/>
-      <w:r>
-        <w:t>mappers</w:t>
-      </w:r>
-      <w:proofErr w:type="spellEnd"/>
-      <w:r>
-        <w:t xml:space="preserve"> to be used for a given job is defined in the configuration file. The input is split amongst the </w:t>
-      </w:r>
-      <w:proofErr w:type="spellStart"/>
-      <w:r>
-        <w:t>mappers</w:t>
-      </w:r>
-      <w:proofErr w:type="spellEnd"/>
-      <w:r>
-        <w:t xml:space="preserve">, and each </w:t>
-      </w:r>
-      <w:proofErr w:type="spellStart"/>
-      <w:r>
-        <w:t>mapper</w:t>
-      </w:r>
-      <w:proofErr w:type="spellEnd"/>
-      <w:r>
-        <w:t xml:space="preserve"> takes a partition of the input and calls the map function on each input record.</w:t>
+    </w:p>
+    <w:p>
+      <w:pPr>
+        <w:rPr>
+          <w:b/>
+        </w:rPr>
+      </w:pPr>
+    </w:p>
+    <w:p>
+      <w:r>
+        <w:t xml:space="preserve">The mapper takes a set of input key/value pairs and produces a set of intermediate key/value pairs. </w:t>
+      </w:r>
+    </w:p>
+    <w:p/>
+    <w:p>
+      <w:r>
+        <w:t>The number of mappers to be used for a given job is defined in the configuration file. The input is split amongst the mappers, and each mapper takes a partition of the input and calls the map function on each input record.</w:t>
       </w:r>
     </w:p>
     <w:p/>
@@ -1001,24 +714,14 @@
           <w:numId w:val="2"/>
         </w:numPr>
       </w:pPr>
-      <w:proofErr w:type="spellStart"/>
       <w:r>
         <w:t>OutputCollecter</w:t>
       </w:r>
-      <w:proofErr w:type="spellEnd"/>
-    </w:p>
-    <w:p/>
-    <w:p>
-      <w:r>
-        <w:t xml:space="preserve">The outputs of the map operation are collected in the provided </w:t>
-      </w:r>
-      <w:proofErr w:type="spellStart"/>
-      <w:r>
-        <w:t>OutputCollecter</w:t>
-      </w:r>
-      <w:proofErr w:type="spellEnd"/>
-      <w:r>
-        <w:t>, which is explained later.</w:t>
+    </w:p>
+    <w:p/>
+    <w:p>
+      <w:r>
+        <w:t>The outputs of the map operation are collected in the provided OutputCollecter, which is explained later.</w:t>
       </w:r>
     </w:p>
     <w:p/>
@@ -1059,15 +762,7 @@
         <w:jc w:val="both"/>
       </w:pPr>
       <w:r>
-        <w:t xml:space="preserve">The reducer takes the intermediate key/value pairs as produced by the </w:t>
-      </w:r>
-      <w:proofErr w:type="spellStart"/>
-      <w:r>
-        <w:t>mappers</w:t>
-      </w:r>
-      <w:proofErr w:type="spellEnd"/>
-      <w:r>
-        <w:t>, and combines them into the final result of the Map-Reduce job. This is done by grouping all values with equal keys together, and running the reduce method on the key and its associated set of values.</w:t>
+        <w:t>The reducer takes the intermediate key/value pairs as produced by the mappers, and combines them into the final result of the Map-Reduce job. This is done by grouping all values with equal keys together, and running the reduce method on the key and its associated set of values.</w:t>
       </w:r>
     </w:p>
     <w:p>
@@ -1132,13 +827,8 @@
         <w:jc w:val="both"/>
       </w:pPr>
       <w:r>
-        <w:t xml:space="preserve">Output </w:t>
-      </w:r>
-      <w:proofErr w:type="spellStart"/>
-      <w:r>
-        <w:t>Collecter</w:t>
-      </w:r>
-      <w:proofErr w:type="spellEnd"/>
+        <w:t>Output Collecter</w:t>
+      </w:r>
     </w:p>
     <w:p>
       <w:pPr>
@@ -1147,15 +837,7 @@
     </w:p>
     <w:p>
       <w:r>
-        <w:t xml:space="preserve">The outputs of the map operation are collected in the provided </w:t>
-      </w:r>
-      <w:proofErr w:type="spellStart"/>
-      <w:r>
-        <w:t>OutputCollecter</w:t>
-      </w:r>
-      <w:proofErr w:type="spellEnd"/>
-      <w:r>
-        <w:t>, which is explained later.</w:t>
+        <w:t>The outputs of the map operation are collected in the provided OutputCollecter, which is explained later.</w:t>
       </w:r>
     </w:p>
     <w:p/>
@@ -1195,7 +877,66 @@
           <w:sz w:val="28"/>
         </w:rPr>
       </w:pPr>
-      <w:proofErr w:type="spellStart"/>
+      <w:r>
+        <w:rPr>
+          <w:b/>
+          <w:sz w:val="28"/>
+        </w:rPr>
+        <w:t>InputFormat440</w:t>
+      </w:r>
+    </w:p>
+    <w:p>
+      <w:pPr>
+        <w:rPr>
+          <w:b/>
+          <w:sz w:val="28"/>
+        </w:rPr>
+      </w:pPr>
+    </w:p>
+    <w:p>
+      <w:r>
+        <w:t>The InputFormat describes the input that is being given to the Map-Reduce job. The InputFormat verifies the input, splits into into logical InputSplit instances, and provides the RecordReader implementation</w:t>
+      </w:r>
+      <w:r>
+        <w:t xml:space="preserve"> that turns the raw input into actual data that can be mapped.</w:t>
+      </w:r>
+    </w:p>
+    <w:p/>
+    <w:p>
+      <w:r>
+        <w:t>The following InputFormat implementations are include with out Map-Reduce package:</w:t>
+      </w:r>
+    </w:p>
+    <w:p>
+      <w:pPr>
+        <w:pStyle w:val="ListParagraph"/>
+        <w:numPr>
+          <w:ilvl w:val="0"/>
+          <w:numId w:val="6"/>
+        </w:numPr>
+      </w:pPr>
+      <w:r>
+        <w:t>Text</w:t>
+      </w:r>
+      <w:r>
+        <w:t>InputFormat440</w:t>
+      </w:r>
+    </w:p>
+    <w:p>
+      <w:pPr>
+        <w:rPr>
+          <w:b/>
+          <w:sz w:val="32"/>
+        </w:rPr>
+      </w:pPr>
+    </w:p>
+    <w:p>
+      <w:pPr>
+        <w:rPr>
+          <w:b/>
+          <w:sz w:val="28"/>
+        </w:rPr>
+      </w:pPr>
       <w:r>
         <w:rPr>
           <w:b/>
@@ -1203,58 +944,24 @@
         </w:rPr>
         <w:t>InputSplit</w:t>
       </w:r>
-      <w:proofErr w:type="spellEnd"/>
-    </w:p>
-    <w:p/>
-    <w:p>
-      <w:r>
-        <w:t xml:space="preserve">The </w:t>
-      </w:r>
-      <w:proofErr w:type="spellStart"/>
-      <w:r>
-        <w:t>InputSplit</w:t>
-      </w:r>
-      <w:proofErr w:type="spellEnd"/>
-      <w:r>
-        <w:t xml:space="preserve"> represents the data that an individual </w:t>
-      </w:r>
-      <w:proofErr w:type="spellStart"/>
-      <w:r>
-        <w:t>mapper</w:t>
-      </w:r>
-      <w:proofErr w:type="spellEnd"/>
-      <w:r>
-        <w:t xml:space="preserve"> is to read and map. The </w:t>
-      </w:r>
-      <w:proofErr w:type="spellStart"/>
-      <w:r>
-        <w:t>InputSplit</w:t>
-      </w:r>
-      <w:proofErr w:type="spellEnd"/>
-      <w:r>
-        <w:t xml:space="preserve"> is a logical split. This means the result sent to a </w:t>
-      </w:r>
-      <w:proofErr w:type="spellStart"/>
-      <w:r>
-        <w:t>mapper</w:t>
-      </w:r>
-      <w:proofErr w:type="spellEnd"/>
-      <w:r>
-        <w:t xml:space="preserve"> is not the data itself, but directions on which data to read from the input file.</w:t>
-      </w:r>
-    </w:p>
-    <w:p/>
-    <w:p>
-      <w:r>
-        <w:t xml:space="preserve">The following </w:t>
-      </w:r>
-      <w:proofErr w:type="spellStart"/>
-      <w:r>
-        <w:t>InputSplit</w:t>
-      </w:r>
-      <w:proofErr w:type="spellEnd"/>
-      <w:r>
-        <w:t xml:space="preserve"> implementations are included with our Map-Reduce package:</w:t>
+      <w:r>
+        <w:rPr>
+          <w:b/>
+          <w:sz w:val="28"/>
+        </w:rPr>
+        <w:t>440</w:t>
+      </w:r>
+    </w:p>
+    <w:p/>
+    <w:p>
+      <w:r>
+        <w:t>The InputSplit represents the data that an individual mapper is to read and map. The InputSplit is a logical split. This means the result sent to a mapper is not the data itself, but directions on which data to read from the input file.</w:t>
+      </w:r>
+    </w:p>
+    <w:p/>
+    <w:p>
+      <w:r>
+        <w:t>The following InputSplit implementations are included with our Map-Reduce package:</w:t>
       </w:r>
     </w:p>
     <w:p>
@@ -1276,9 +983,54 @@
     </w:p>
     <w:p>
       <w:pPr>
-        <w:jc w:val="center"/>
-      </w:pPr>
-    </w:p>
+        <w:rPr>
+          <w:b/>
+          <w:sz w:val="28"/>
+        </w:rPr>
+      </w:pPr>
+      <w:r>
+        <w:rPr>
+          <w:b/>
+          <w:sz w:val="28"/>
+        </w:rPr>
+        <w:t>RecordReader440</w:t>
+      </w:r>
+    </w:p>
+    <w:p>
+      <w:pPr>
+        <w:rPr>
+          <w:b/>
+          <w:sz w:val="28"/>
+        </w:rPr>
+      </w:pPr>
+    </w:p>
+    <w:p>
+      <w:r>
+        <w:t>The RecordReader takes an InputSplit and converts the raw input data</w:t>
+      </w:r>
+      <w:r>
+        <w:t xml:space="preserve"> into key/value pairs (records) that can be used by the mapper. It converts the logical split of data into actual records that the map method can be called on.</w:t>
+      </w:r>
+    </w:p>
+    <w:p/>
+    <w:p>
+      <w:r>
+        <w:t>The following RecordReader implementations are included with our Map-Reduce package:</w:t>
+      </w:r>
+    </w:p>
+    <w:p>
+      <w:pPr>
+        <w:pStyle w:val="ListParagraph"/>
+        <w:numPr>
+          <w:ilvl w:val="0"/>
+          <w:numId w:val="5"/>
+        </w:numPr>
+      </w:pPr>
+      <w:r>
+        <w:t>RecordReader440</w:t>
+      </w:r>
+    </w:p>
+    <w:p/>
     <w:sectPr>
       <w:pgSz w:w="12240" w:h="15840"/>
       <w:pgMar w:top="1440" w:right="1800" w:bottom="1440" w:left="1800" w:gutter="0"/>
@@ -1403,6 +1155,119 @@
     </w:lvl>
   </w:abstractNum>
   <w:abstractNum w:abstractNumId="1">
+    <w:nsid w:val="0BE749C4"/>
+    <w:multiLevelType w:val="hybridMultilevel"/>
+    <w:tmpl w:val="5FC0C518"/>
+    <w:lvl w:ilvl="0" w:tplc="761EB8D2">
+      <w:start w:val="1"/>
+      <w:numFmt w:val="bullet"/>
+      <w:lvlText w:val=""/>
+      <w:lvlJc w:val="left"/>
+      <w:pPr>
+        <w:ind w:left="720" w:hanging="360"/>
+      </w:pPr>
+      <w:rPr>
+        <w:rFonts w:ascii="Symbol" w:hAnsi="Symbol" w:hint="default"/>
+      </w:rPr>
+    </w:lvl>
+    <w:lvl w:ilvl="1" w:tplc="04090003" w:tentative="1">
+      <w:start w:val="1"/>
+      <w:numFmt w:val="bullet"/>
+      <w:lvlText w:val="o"/>
+      <w:lvlJc w:val="left"/>
+      <w:pPr>
+        <w:ind w:left="1440" w:hanging="360"/>
+      </w:pPr>
+      <w:rPr>
+        <w:rFonts w:ascii="Courier New" w:hAnsi="Courier New" w:hint="default"/>
+      </w:rPr>
+    </w:lvl>
+    <w:lvl w:ilvl="2" w:tplc="04090005" w:tentative="1">
+      <w:start w:val="1"/>
+      <w:numFmt w:val="bullet"/>
+      <w:lvlText w:val=""/>
+      <w:lvlJc w:val="left"/>
+      <w:pPr>
+        <w:ind w:left="2160" w:hanging="360"/>
+      </w:pPr>
+      <w:rPr>
+        <w:rFonts w:ascii="Wingdings" w:hAnsi="Wingdings" w:hint="default"/>
+      </w:rPr>
+    </w:lvl>
+    <w:lvl w:ilvl="3" w:tplc="04090001" w:tentative="1">
+      <w:start w:val="1"/>
+      <w:numFmt w:val="bullet"/>
+      <w:lvlText w:val=""/>
+      <w:lvlJc w:val="left"/>
+      <w:pPr>
+        <w:ind w:left="2880" w:hanging="360"/>
+      </w:pPr>
+      <w:rPr>
+        <w:rFonts w:ascii="Symbol" w:hAnsi="Symbol" w:hint="default"/>
+      </w:rPr>
+    </w:lvl>
+    <w:lvl w:ilvl="4" w:tplc="04090003" w:tentative="1">
+      <w:start w:val="1"/>
+      <w:numFmt w:val="bullet"/>
+      <w:lvlText w:val="o"/>
+      <w:lvlJc w:val="left"/>
+      <w:pPr>
+        <w:ind w:left="3600" w:hanging="360"/>
+      </w:pPr>
+      <w:rPr>
+        <w:rFonts w:ascii="Courier New" w:hAnsi="Courier New" w:hint="default"/>
+      </w:rPr>
+    </w:lvl>
+    <w:lvl w:ilvl="5" w:tplc="04090005" w:tentative="1">
+      <w:start w:val="1"/>
+      <w:numFmt w:val="bullet"/>
+      <w:lvlText w:val=""/>
+      <w:lvlJc w:val="left"/>
+      <w:pPr>
+        <w:ind w:left="4320" w:hanging="360"/>
+      </w:pPr>
+      <w:rPr>
+        <w:rFonts w:ascii="Wingdings" w:hAnsi="Wingdings" w:hint="default"/>
+      </w:rPr>
+    </w:lvl>
+    <w:lvl w:ilvl="6" w:tplc="04090001" w:tentative="1">
+      <w:start w:val="1"/>
+      <w:numFmt w:val="bullet"/>
+      <w:lvlText w:val=""/>
+      <w:lvlJc w:val="left"/>
+      <w:pPr>
+        <w:ind w:left="5040" w:hanging="360"/>
+      </w:pPr>
+      <w:rPr>
+        <w:rFonts w:ascii="Symbol" w:hAnsi="Symbol" w:hint="default"/>
+      </w:rPr>
+    </w:lvl>
+    <w:lvl w:ilvl="7" w:tplc="04090003" w:tentative="1">
+      <w:start w:val="1"/>
+      <w:numFmt w:val="bullet"/>
+      <w:lvlText w:val="o"/>
+      <w:lvlJc w:val="left"/>
+      <w:pPr>
+        <w:ind w:left="5760" w:hanging="360"/>
+      </w:pPr>
+      <w:rPr>
+        <w:rFonts w:ascii="Courier New" w:hAnsi="Courier New" w:hint="default"/>
+      </w:rPr>
+    </w:lvl>
+    <w:lvl w:ilvl="8" w:tplc="04090005" w:tentative="1">
+      <w:start w:val="1"/>
+      <w:numFmt w:val="bullet"/>
+      <w:lvlText w:val=""/>
+      <w:lvlJc w:val="left"/>
+      <w:pPr>
+        <w:ind w:left="6480" w:hanging="360"/>
+      </w:pPr>
+      <w:rPr>
+        <w:rFonts w:ascii="Wingdings" w:hAnsi="Wingdings" w:hint="default"/>
+      </w:rPr>
+    </w:lvl>
+  </w:abstractNum>
+  <w:abstractNum w:abstractNumId="2">
     <w:nsid w:val="209E7E16"/>
     <w:multiLevelType w:val="hybridMultilevel"/>
     <w:tmpl w:val="F0C4502A"/>
@@ -1515,7 +1380,7 @@
       </w:rPr>
     </w:lvl>
   </w:abstractNum>
-  <w:abstractNum w:abstractNumId="2">
+  <w:abstractNum w:abstractNumId="3">
     <w:nsid w:val="42EC2481"/>
     <w:multiLevelType w:val="hybridMultilevel"/>
     <w:tmpl w:val="5D54B9C0"/>
@@ -1628,7 +1493,7 @@
       </w:rPr>
     </w:lvl>
   </w:abstractNum>
-  <w:abstractNum w:abstractNumId="3">
+  <w:abstractNum w:abstractNumId="4">
     <w:nsid w:val="44D42AD5"/>
     <w:multiLevelType w:val="hybridMultilevel"/>
     <w:tmpl w:val="D77EB33A"/>
@@ -1741,10 +1606,10 @@
       </w:rPr>
     </w:lvl>
   </w:abstractNum>
-  <w:abstractNum w:abstractNumId="4">
+  <w:abstractNum w:abstractNumId="5">
     <w:nsid w:val="50A74C74"/>
     <w:multiLevelType w:val="hybridMultilevel"/>
-    <w:tmpl w:val="A57C20C4"/>
+    <w:tmpl w:val="8B2CB71A"/>
     <w:lvl w:ilvl="0" w:tplc="761EB8D2">
       <w:start w:val="1"/>
       <w:numFmt w:val="bullet"/>
@@ -1855,19 +1720,22 @@
     </w:lvl>
   </w:abstractNum>
   <w:num w:numId="1">
-    <w:abstractNumId w:val="1"/>
+    <w:abstractNumId w:val="2"/>
   </w:num>
   <w:num w:numId="2">
-    <w:abstractNumId w:val="3"/>
+    <w:abstractNumId w:val="4"/>
   </w:num>
   <w:num w:numId="3">
     <w:abstractNumId w:val="0"/>
   </w:num>
   <w:num w:numId="4">
-    <w:abstractNumId w:val="2"/>
+    <w:abstractNumId w:val="3"/>
   </w:num>
   <w:num w:numId="5">
-    <w:abstractNumId w:val="4"/>
+    <w:abstractNumId w:val="5"/>
+  </w:num>
+  <w:num w:numId="6">
+    <w:abstractNumId w:val="1"/>
   </w:num>
 </w:numbering>
 </file>

</xml_diff>

<commit_message>
Report - Requirements Met
</commit_message>
<xml_diff>
--- a/Report.docx
+++ b/Report.docx
@@ -1319,6 +1319,18 @@
     </w:p>
     <w:p>
       <w:pPr>
+        <w:pStyle w:val="ListParagraph"/>
+        <w:numPr>
+          <w:ilvl w:val="0"/>
+          <w:numId w:val="6"/>
+        </w:numPr>
+      </w:pPr>
+      <w:r>
+        <w:t>ImageInputFormat440</w:t>
+      </w:r>
+    </w:p>
+    <w:p>
+      <w:pPr>
         <w:rPr>
           <w:b/>
           <w:sz w:val="32"/>
@@ -1376,48 +1388,6 @@
     </w:p>
     <w:p>
       <w:pPr>
-        <w:jc w:val="both"/>
-      </w:pPr>
-    </w:p>
-    <w:p>
-      <w:pPr>
-        <w:rPr>
-          <w:b/>
-          <w:sz w:val="28"/>
-        </w:rPr>
-      </w:pPr>
-      <w:r>
-        <w:rPr>
-          <w:b/>
-          <w:sz w:val="28"/>
-        </w:rPr>
-        <w:t>RecordReader440</w:t>
-      </w:r>
-    </w:p>
-    <w:p>
-      <w:pPr>
-        <w:rPr>
-          <w:b/>
-          <w:sz w:val="28"/>
-        </w:rPr>
-      </w:pPr>
-    </w:p>
-    <w:p>
-      <w:r>
-        <w:t>The RecordReader takes an InputSplit and converts the raw input data</w:t>
-      </w:r>
-      <w:r>
-        <w:t xml:space="preserve"> into key/value pairs (records) that can be used by the mapper. It converts the logical split of data into actual records that the map method can be called on.</w:t>
-      </w:r>
-    </w:p>
-    <w:p/>
-    <w:p>
-      <w:r>
-        <w:t>The following RecordReader implementations are included with our Map-Reduce package:</w:t>
-      </w:r>
-    </w:p>
-    <w:p>
-      <w:pPr>
         <w:pStyle w:val="ListParagraph"/>
         <w:numPr>
           <w:ilvl w:val="0"/>
@@ -1425,8 +1395,146 @@
         </w:numPr>
       </w:pPr>
       <w:r>
+        <w:t>ImageSplit440</w:t>
+      </w:r>
+    </w:p>
+    <w:p>
+      <w:pPr>
+        <w:contextualSpacing/>
+      </w:pPr>
+      <w:r>
+        <w:br w:type="page"/>
+      </w:r>
+      <w:r>
+        <w:rPr>
+          <w:b/>
+          <w:sz w:val="28"/>
+        </w:rPr>
         <w:t>RecordReader440</w:t>
       </w:r>
+    </w:p>
+    <w:p>
+      <w:pPr>
+        <w:rPr>
+          <w:b/>
+          <w:sz w:val="28"/>
+        </w:rPr>
+      </w:pPr>
+    </w:p>
+    <w:p>
+      <w:r>
+        <w:t>The RecordReader takes an InputSplit and converts the raw input data</w:t>
+      </w:r>
+      <w:r>
+        <w:t xml:space="preserve"> into key/value pairs (records) that can be used by the mapper. It converts the logical split of data into actual records that the map method can be called on.</w:t>
+      </w:r>
+    </w:p>
+    <w:p/>
+    <w:p>
+      <w:r>
+        <w:t>The following RecordReader implementations are included with our Map-Reduce package:</w:t>
+      </w:r>
+    </w:p>
+    <w:p>
+      <w:pPr>
+        <w:pStyle w:val="ListParagraph"/>
+        <w:numPr>
+          <w:ilvl w:val="0"/>
+          <w:numId w:val="5"/>
+        </w:numPr>
+      </w:pPr>
+      <w:r>
+        <w:t>Line</w:t>
+      </w:r>
+      <w:r>
+        <w:t>RecordReader440</w:t>
+      </w:r>
+    </w:p>
+    <w:p>
+      <w:pPr>
+        <w:pStyle w:val="ListParagraph"/>
+        <w:numPr>
+          <w:ilvl w:val="0"/>
+          <w:numId w:val="5"/>
+        </w:numPr>
+      </w:pPr>
+      <w:r>
+        <w:t>WordRecrdReader440</w:t>
+      </w:r>
+    </w:p>
+    <w:p>
+      <w:pPr>
+        <w:pStyle w:val="ListParagraph"/>
+        <w:numPr>
+          <w:ilvl w:val="0"/>
+          <w:numId w:val="5"/>
+        </w:numPr>
+      </w:pPr>
+      <w:r>
+        <w:t>ImageRecordReader440</w:t>
+      </w:r>
+    </w:p>
+    <w:p>
+      <w:pPr>
+        <w:jc w:val="center"/>
+        <w:rPr>
+          <w:b/>
+          <w:sz w:val="32"/>
+        </w:rPr>
+      </w:pPr>
+      <w:r>
+        <w:br w:type="page"/>
+      </w:r>
+      <w:r>
+        <w:rPr>
+          <w:b/>
+          <w:sz w:val="32"/>
+        </w:rPr>
+        <w:t>15-440 Map Reduce</w:t>
+      </w:r>
+    </w:p>
+    <w:p>
+      <w:pPr>
+        <w:jc w:val="center"/>
+        <w:rPr>
+          <w:b/>
+        </w:rPr>
+      </w:pPr>
+      <w:r>
+        <w:rPr>
+          <w:b/>
+        </w:rPr>
+        <w:t>Tyler Healy – Justin Greet</w:t>
+      </w:r>
+    </w:p>
+    <w:p>
+      <w:pPr>
+        <w:jc w:val="center"/>
+        <w:rPr>
+          <w:b/>
+        </w:rPr>
+      </w:pPr>
+    </w:p>
+    <w:p>
+      <w:pPr>
+        <w:jc w:val="center"/>
+        <w:rPr>
+          <w:b/>
+          <w:sz w:val="28"/>
+        </w:rPr>
+      </w:pPr>
+      <w:r>
+        <w:rPr>
+          <w:b/>
+          <w:sz w:val="28"/>
+        </w:rPr>
+        <w:t>Design Report</w:t>
+      </w:r>
+    </w:p>
+    <w:p>
+      <w:pPr>
+        <w:contextualSpacing/>
+      </w:pPr>
     </w:p>
     <w:p/>
     <w:sectPr>

</xml_diff>

<commit_message>
Fix small reduce bug.
</commit_message>
<xml_diff>
--- a/Report.docx
+++ b/Report.docx
@@ -1,6 +1,6 @@
 
 <file path=word/document.xml><?xml version="1.0" encoding="utf-8"?>
-<w:document xmlns:mo="http://schemas.microsoft.com/office/mac/office/2008/main" xmlns:ve="http://schemas.openxmlformats.org/markup-compatibility/2006" xmlns:mv="urn:schemas-microsoft-com:mac:vml" xmlns:o="urn:schemas-microsoft-com:office:office" xmlns:r="http://schemas.openxmlformats.org/officeDocument/2006/relationships" xmlns:m="http://schemas.openxmlformats.org/officeDocument/2006/math" xmlns:v="urn:schemas-microsoft-com:vml" xmlns:wp="http://schemas.openxmlformats.org/drawingml/2006/wordprocessingDrawing" xmlns:w10="urn:schemas-microsoft-com:office:word" xmlns:w="http://schemas.openxmlformats.org/wordprocessingml/2006/main" xmlns:wne="http://schemas.microsoft.com/office/word/2006/wordml">
+<w:document xmlns:wpc="http://schemas.microsoft.com/office/word/2010/wordprocessingCanvas" xmlns:mc="http://schemas.openxmlformats.org/markup-compatibility/2006" xmlns:o="urn:schemas-microsoft-com:office:office" xmlns:r="http://schemas.openxmlformats.org/officeDocument/2006/relationships" xmlns:m="http://schemas.openxmlformats.org/officeDocument/2006/math" xmlns:v="urn:schemas-microsoft-com:vml" xmlns:wp14="http://schemas.microsoft.com/office/word/2010/wordprocessingDrawing" xmlns:wp="http://schemas.openxmlformats.org/drawingml/2006/wordprocessingDrawing" xmlns:w10="urn:schemas-microsoft-com:office:word" xmlns:w="http://schemas.openxmlformats.org/wordprocessingml/2006/main" xmlns:w14="http://schemas.microsoft.com/office/word/2010/wordml" xmlns:wpg="http://schemas.microsoft.com/office/word/2010/wordprocessingGroup" xmlns:wpi="http://schemas.microsoft.com/office/word/2010/wordprocessingInk" xmlns:wne="http://schemas.microsoft.com/office/word/2006/wordml" xmlns:wps="http://schemas.microsoft.com/office/word/2010/wordprocessingShape" mc:Ignorable="w14 wp14">
   <w:body>
     <w:p>
       <w:pPr>
@@ -119,6 +119,7 @@
           <w:b/>
           <w:sz w:val="32"/>
         </w:rPr>
+        <w:lastRenderedPageBreak/>
         <w:t>15-440 Map Reduce</w:t>
       </w:r>
     </w:p>
@@ -181,7 +182,7 @@
           <w:b/>
           <w:sz w:val="32"/>
         </w:rPr>
-        <w:t>An Example</w:t>
+        <w:t>Examples</w:t>
       </w:r>
     </w:p>
     <w:p>
@@ -199,6 +200,7 @@
           <w:sz w:val="28"/>
         </w:rPr>
       </w:pPr>
+      <w:proofErr w:type="spellStart"/>
       <w:r>
         <w:rPr>
           <w:b/>
@@ -206,6 +208,7 @@
         </w:rPr>
         <w:t>Colorcount</w:t>
       </w:r>
+      <w:proofErr w:type="spellEnd"/>
     </w:p>
     <w:p>
       <w:pPr>
@@ -223,7 +226,15 @@
     <w:p/>
     <w:p>
       <w:r>
-        <w:t>The idea of Colorcount is to take an image and count the number of pixels of each color: black, blue, aqua, purple, red, green, yellow, and white. The mappers will map the pixels to colors, and the reducers will combine the results to count the number of pixels of each color.</w:t>
+        <w:t xml:space="preserve">The idea of </w:t>
+      </w:r>
+      <w:proofErr w:type="spellStart"/>
+      <w:r>
+        <w:t>Colorcount</w:t>
+      </w:r>
+      <w:proofErr w:type="spellEnd"/>
+      <w:r>
+        <w:t xml:space="preserve"> is to take an image and count the number of pixels of each color: black, blue, aqua, purple, red, green, yellow, and white. The mappers will map the pixels to colors, and the reducers will combine the results to count the number of pixels of each color.</w:t>
       </w:r>
     </w:p>
     <w:p/>
@@ -271,13 +282,37 @@
     <w:p/>
     <w:p>
       <w:r>
-        <w:t>The ColorcountMap class implements the Mapper interface, and defines the map behavior for a given input key and value. Here, the input key is a long, which is not used in our calculation, and the input value is a pixel, or set of three bytes. The map function examines the pixel and determines what color that pixel is closest to. That result is then collected.</w:t>
+        <w:t xml:space="preserve">The </w:t>
+      </w:r>
+      <w:proofErr w:type="spellStart"/>
+      <w:r>
+        <w:t>ColorcountMap</w:t>
+      </w:r>
+      <w:proofErr w:type="spellEnd"/>
+      <w:r>
+        <w:t xml:space="preserve"> class implements the Mapper interface, and defines the map behavior for a given input key and value. Here, the input key is a long, which is not used in our calculation, and the input value is a pixel, or set of three bytes. The map function examines the pixel and determines what color that pixel is closest to. That result is then collected.</w:t>
       </w:r>
     </w:p>
     <w:p/>
     <w:p>
       <w:r>
-        <w:t xml:space="preserve">The ColorcountReduce class implements the Reducer interface, and defines the reduce (and combine) behavior for a given intermediate key and </w:t>
+        <w:t xml:space="preserve">The </w:t>
+      </w:r>
+      <w:proofErr w:type="spellStart"/>
+      <w:r>
+        <w:t>ColorcountReduce</w:t>
+      </w:r>
+      <w:proofErr w:type="spellEnd"/>
+      <w:r>
+        <w:t xml:space="preserve"> class implements the Reducer interface, and defines </w:t>
+      </w:r>
+      <w:proofErr w:type="gramStart"/>
+      <w:r>
+        <w:t>the reduce</w:t>
+      </w:r>
+      <w:proofErr w:type="gramEnd"/>
+      <w:r>
+        <w:t xml:space="preserve"> (and combine) behavior for a given intermediate key and </w:t>
       </w:r>
       <w:r>
         <w:t xml:space="preserve">a set of associated </w:t>
@@ -298,29 +333,134 @@
     <w:p/>
     <w:p>
       <w:r>
-        <w:t>Lastly, the ColorcountConfig class, which implements the Configuration interface, provides all the necessary information for the job to run. You will have to change result of getMapperClassPath, getCombinerClassPath, and getReducerClassPath to the location of the .class files for each of these classes, but an example of how the String should be formatted is included.</w:t>
+        <w:t xml:space="preserve">Lastly, the </w:t>
+      </w:r>
+      <w:proofErr w:type="spellStart"/>
+      <w:r>
+        <w:t>ColorcountConfig</w:t>
+      </w:r>
+      <w:proofErr w:type="spellEnd"/>
+      <w:r>
+        <w:t xml:space="preserve"> class, which implements the Configuration interface, provides all the necessary information for the job to run. You will have to change result of </w:t>
+      </w:r>
+      <w:proofErr w:type="spellStart"/>
+      <w:r>
+        <w:t>getMapperClassPath</w:t>
+      </w:r>
+      <w:proofErr w:type="spellEnd"/>
+      <w:r>
+        <w:t xml:space="preserve">, </w:t>
+      </w:r>
+      <w:proofErr w:type="spellStart"/>
+      <w:r>
+        <w:t>getCombinerClassPath</w:t>
+      </w:r>
+      <w:proofErr w:type="spellEnd"/>
+      <w:r>
+        <w:t xml:space="preserve">, and </w:t>
+      </w:r>
+      <w:proofErr w:type="spellStart"/>
+      <w:r>
+        <w:t>getReducerClassPath</w:t>
+      </w:r>
+      <w:proofErr w:type="spellEnd"/>
+      <w:r>
+        <w:t xml:space="preserve"> to the location of the .class files for each of these classes, but an example of how the String should be formatted is included.</w:t>
       </w:r>
     </w:p>
     <w:p/>
     <w:p>
       <w:r>
-        <w:t>Once the Configuration file is correctly adjusted for the system you are running on, you can change individual details of the job, such as the job name and the number of workers and reducers.</w:t>
-      </w:r>
-      <w:r>
-        <w:t xml:space="preserve"> The values of getMasterLocation and getWorkerLocations also need to be adjusted to include hosts on your system that will be running the Map-Reduce program. More information about setting the values of these two methods is given below in “Configuration.”</w:t>
-      </w:r>
-      <w:r>
-        <w:t xml:space="preserve"> Lastly, you will need to set the location of the input image for this job, as well as the desired output location. This is done in the getFileInputPath and getFileOutputPath respectively.</w:t>
+        <w:t xml:space="preserve">Once the Configuration file is correctly adjusted for the system you are running on, you can change individual details of the job, such as the job name and the number of </w:t>
+      </w:r>
+      <w:r>
+        <w:lastRenderedPageBreak/>
+        <w:t>workers and reducers.</w:t>
+      </w:r>
+      <w:r>
+        <w:t xml:space="preserve"> The values of </w:t>
+      </w:r>
+      <w:proofErr w:type="spellStart"/>
+      <w:r>
+        <w:t>getMasterLocation</w:t>
+      </w:r>
+      <w:proofErr w:type="spellEnd"/>
+      <w:r>
+        <w:t xml:space="preserve"> and </w:t>
+      </w:r>
+      <w:proofErr w:type="spellStart"/>
+      <w:r>
+        <w:t>getWorkerLocations</w:t>
+      </w:r>
+      <w:proofErr w:type="spellEnd"/>
+      <w:r>
+        <w:t xml:space="preserve"> also need to be adjusted to include hosts on your system that will be running the Map-Reduce program. More information about setting the values of these two methods is given below in “Configuration.”</w:t>
+      </w:r>
+      <w:r>
+        <w:t xml:space="preserve"> Lastly, you will need to set the location of the input image for this job, as well as the desired output location. This is done in the </w:t>
+      </w:r>
+      <w:proofErr w:type="spellStart"/>
+      <w:r>
+        <w:t>getFileInputPath</w:t>
+      </w:r>
+      <w:proofErr w:type="spellEnd"/>
+      <w:r>
+        <w:t xml:space="preserve"> and </w:t>
+      </w:r>
+      <w:proofErr w:type="spellStart"/>
+      <w:r>
+        <w:t>getFileOutputPath</w:t>
+      </w:r>
+      <w:proofErr w:type="spellEnd"/>
+      <w:r>
+        <w:t xml:space="preserve"> respectively.</w:t>
       </w:r>
     </w:p>
     <w:p/>
     <w:p>
       <w:r>
-        <w:t>Details such as getInputFormat, getRecordLength, getOutputKeyClass and getOutputValueClass are set to work with this job and should not be adjusted</w:t>
-      </w:r>
-      <w:r>
-        <w:t xml:space="preserve"> for Colorcount</w:t>
-      </w:r>
+        <w:t xml:space="preserve">Details such as </w:t>
+      </w:r>
+      <w:proofErr w:type="spellStart"/>
+      <w:r>
+        <w:t>getInputFormat</w:t>
+      </w:r>
+      <w:proofErr w:type="spellEnd"/>
+      <w:r>
+        <w:t xml:space="preserve">, </w:t>
+      </w:r>
+      <w:proofErr w:type="spellStart"/>
+      <w:r>
+        <w:t>getRecordLength</w:t>
+      </w:r>
+      <w:proofErr w:type="spellEnd"/>
+      <w:r>
+        <w:t xml:space="preserve">, </w:t>
+      </w:r>
+      <w:proofErr w:type="spellStart"/>
+      <w:r>
+        <w:t>getOutputKeyClass</w:t>
+      </w:r>
+      <w:proofErr w:type="spellEnd"/>
+      <w:r>
+        <w:t xml:space="preserve"> and </w:t>
+      </w:r>
+      <w:proofErr w:type="spellStart"/>
+      <w:r>
+        <w:t>getOutputValueClass</w:t>
+      </w:r>
+      <w:proofErr w:type="spellEnd"/>
+      <w:r>
+        <w:t xml:space="preserve"> are set to work with this job and should not be adjusted</w:t>
+      </w:r>
+      <w:r>
+        <w:t xml:space="preserve"> for </w:t>
+      </w:r>
+      <w:proofErr w:type="spellStart"/>
+      <w:r>
+        <w:t>Colorcount</w:t>
+      </w:r>
+      <w:proofErr w:type="spellEnd"/>
       <w:r>
         <w:t>.</w:t>
       </w:r>
@@ -342,18 +482,42 @@
           <w:i/>
         </w:rPr>
       </w:pPr>
+      <w:proofErr w:type="gramStart"/>
       <w:r>
         <w:rPr>
           <w:i/>
         </w:rPr>
         <w:t>start</w:t>
       </w:r>
-      <w:r>
-        <w:rPr>
-          <w:i/>
-        </w:rPr>
-        <w:t xml:space="preserve"> /path/to/config/file.class</w:t>
-      </w:r>
+      <w:proofErr w:type="gramEnd"/>
+      <w:r>
+        <w:rPr>
+          <w:i/>
+        </w:rPr>
+        <w:t xml:space="preserve"> /path/to/</w:t>
+      </w:r>
+      <w:proofErr w:type="spellStart"/>
+      <w:r>
+        <w:rPr>
+          <w:i/>
+        </w:rPr>
+        <w:t>config</w:t>
+      </w:r>
+      <w:proofErr w:type="spellEnd"/>
+      <w:r>
+        <w:rPr>
+          <w:i/>
+        </w:rPr>
+        <w:t>/</w:t>
+      </w:r>
+      <w:proofErr w:type="spellStart"/>
+      <w:r>
+        <w:rPr>
+          <w:i/>
+        </w:rPr>
+        <w:t>file.class</w:t>
+      </w:r>
+      <w:proofErr w:type="spellEnd"/>
     </w:p>
     <w:p>
       <w:pPr>
@@ -365,7 +529,15 @@
     </w:p>
     <w:p>
       <w:r>
-        <w:t>The system then attempts to run your job by dividing map work amongst the workers (provided by the Configuration file). The mappers, each with a distinct subset of the input data, complete the map (and combine in the case of Colorcount) operations on the input data. This data is passed to the master work</w:t>
+        <w:t xml:space="preserve">The system then attempts to run your job by dividing map work amongst the workers (provided by the Configuration file). The mappers, each with a distinct subset of the input data, complete the map (and combine in the case of </w:t>
+      </w:r>
+      <w:proofErr w:type="spellStart"/>
+      <w:r>
+        <w:t>Colorcount</w:t>
+      </w:r>
+      <w:proofErr w:type="spellEnd"/>
+      <w:r>
+        <w:t>) operations on the input data. This data is passed to the master work</w:t>
       </w:r>
       <w:r>
         <w:t>er</w:t>
@@ -384,7 +556,7 @@
       </w:r>
     </w:p>
     <w:p>
-      <w:hyperlink r:id="rId5" w:history="1">
+      <w:hyperlink r:id="rId6" w:history="1">
         <w:r>
           <w:rPr>
             <w:rStyle w:val="Hyperlink"/>
@@ -417,7 +589,25 @@
           <w:sz w:val="22"/>
           <w:szCs w:val="22"/>
         </w:rPr>
-        <w:t>&lt;aqua,128303&gt;</w:t>
+        <w:t>&lt;</w:t>
+      </w:r>
+      <w:proofErr w:type="gramStart"/>
+      <w:r>
+        <w:rPr>
+          <w:rFonts w:ascii="Monaco" w:hAnsi="Monaco" w:cs="Monaco"/>
+          <w:sz w:val="22"/>
+          <w:szCs w:val="22"/>
+        </w:rPr>
+        <w:t>aqua,</w:t>
+      </w:r>
+      <w:proofErr w:type="gramEnd"/>
+      <w:r>
+        <w:rPr>
+          <w:rFonts w:ascii="Monaco" w:hAnsi="Monaco" w:cs="Monaco"/>
+          <w:sz w:val="22"/>
+          <w:szCs w:val="22"/>
+        </w:rPr>
+        <w:t>128303&gt;</w:t>
       </w:r>
     </w:p>
     <w:p>
@@ -438,7 +628,25 @@
           <w:sz w:val="22"/>
           <w:szCs w:val="22"/>
         </w:rPr>
-        <w:t>&lt;black,204852&gt;</w:t>
+        <w:t>&lt;</w:t>
+      </w:r>
+      <w:proofErr w:type="gramStart"/>
+      <w:r>
+        <w:rPr>
+          <w:rFonts w:ascii="Monaco" w:hAnsi="Monaco" w:cs="Monaco"/>
+          <w:sz w:val="22"/>
+          <w:szCs w:val="22"/>
+        </w:rPr>
+        <w:t>black,</w:t>
+      </w:r>
+      <w:proofErr w:type="gramEnd"/>
+      <w:r>
+        <w:rPr>
+          <w:rFonts w:ascii="Monaco" w:hAnsi="Monaco" w:cs="Monaco"/>
+          <w:sz w:val="22"/>
+          <w:szCs w:val="22"/>
+        </w:rPr>
+        <w:t>204852&gt;</w:t>
       </w:r>
     </w:p>
     <w:p>
@@ -459,7 +667,25 @@
           <w:sz w:val="22"/>
           <w:szCs w:val="22"/>
         </w:rPr>
-        <w:t>&lt;blue,119589&gt;</w:t>
+        <w:t>&lt;</w:t>
+      </w:r>
+      <w:proofErr w:type="gramStart"/>
+      <w:r>
+        <w:rPr>
+          <w:rFonts w:ascii="Monaco" w:hAnsi="Monaco" w:cs="Monaco"/>
+          <w:sz w:val="22"/>
+          <w:szCs w:val="22"/>
+        </w:rPr>
+        <w:t>blue,</w:t>
+      </w:r>
+      <w:proofErr w:type="gramEnd"/>
+      <w:r>
+        <w:rPr>
+          <w:rFonts w:ascii="Monaco" w:hAnsi="Monaco" w:cs="Monaco"/>
+          <w:sz w:val="22"/>
+          <w:szCs w:val="22"/>
+        </w:rPr>
+        <w:t>119589&gt;</w:t>
       </w:r>
     </w:p>
     <w:p>
@@ -480,7 +706,25 @@
           <w:sz w:val="22"/>
           <w:szCs w:val="22"/>
         </w:rPr>
-        <w:t>&lt;green,59&gt;</w:t>
+        <w:t>&lt;</w:t>
+      </w:r>
+      <w:proofErr w:type="gramStart"/>
+      <w:r>
+        <w:rPr>
+          <w:rFonts w:ascii="Monaco" w:hAnsi="Monaco" w:cs="Monaco"/>
+          <w:sz w:val="22"/>
+          <w:szCs w:val="22"/>
+        </w:rPr>
+        <w:t>green,</w:t>
+      </w:r>
+      <w:proofErr w:type="gramEnd"/>
+      <w:r>
+        <w:rPr>
+          <w:rFonts w:ascii="Monaco" w:hAnsi="Monaco" w:cs="Monaco"/>
+          <w:sz w:val="22"/>
+          <w:szCs w:val="22"/>
+        </w:rPr>
+        <w:t>59&gt;</w:t>
       </w:r>
     </w:p>
     <w:p>
@@ -501,7 +745,25 @@
           <w:sz w:val="22"/>
           <w:szCs w:val="22"/>
         </w:rPr>
-        <w:t>&lt;purple,1277&gt;</w:t>
+        <w:t>&lt;</w:t>
+      </w:r>
+      <w:proofErr w:type="gramStart"/>
+      <w:r>
+        <w:rPr>
+          <w:rFonts w:ascii="Monaco" w:hAnsi="Monaco" w:cs="Monaco"/>
+          <w:sz w:val="22"/>
+          <w:szCs w:val="22"/>
+        </w:rPr>
+        <w:t>purple,</w:t>
+      </w:r>
+      <w:proofErr w:type="gramEnd"/>
+      <w:r>
+        <w:rPr>
+          <w:rFonts w:ascii="Monaco" w:hAnsi="Monaco" w:cs="Monaco"/>
+          <w:sz w:val="22"/>
+          <w:szCs w:val="22"/>
+        </w:rPr>
+        <w:t>1277&gt;</w:t>
       </w:r>
     </w:p>
     <w:p>
@@ -522,24 +784,25 @@
           <w:sz w:val="22"/>
           <w:szCs w:val="22"/>
         </w:rPr>
-        <w:t>&lt;red,32086&gt;</w:t>
-      </w:r>
-    </w:p>
-    <w:p>
-      <w:pPr>
+        <w:t>&lt;</w:t>
+      </w:r>
+      <w:proofErr w:type="gramStart"/>
+      <w:r>
         <w:rPr>
           <w:rFonts w:ascii="Monaco" w:hAnsi="Monaco" w:cs="Monaco"/>
           <w:sz w:val="22"/>
           <w:szCs w:val="22"/>
         </w:rPr>
-      </w:pPr>
+        <w:t>red,</w:t>
+      </w:r>
+      <w:proofErr w:type="gramEnd"/>
       <w:r>
         <w:rPr>
           <w:rFonts w:ascii="Monaco" w:hAnsi="Monaco" w:cs="Monaco"/>
           <w:sz w:val="22"/>
           <w:szCs w:val="22"/>
         </w:rPr>
-        <w:t>&lt;white,244100&gt;</w:t>
+        <w:t>32086&gt;</w:t>
       </w:r>
     </w:p>
     <w:p>
@@ -556,23 +819,411 @@
           <w:sz w:val="22"/>
           <w:szCs w:val="22"/>
         </w:rPr>
-        <w:t>&lt;yellow,18534&gt;</w:t>
-      </w:r>
-    </w:p>
-    <w:p>
-      <w:pPr>
+        <w:t>&lt;</w:t>
+      </w:r>
+      <w:proofErr w:type="gramStart"/>
+      <w:r>
         <w:rPr>
           <w:rFonts w:ascii="Monaco" w:hAnsi="Monaco" w:cs="Monaco"/>
           <w:sz w:val="22"/>
           <w:szCs w:val="22"/>
         </w:rPr>
-      </w:pPr>
+        <w:t>white,</w:t>
+      </w:r>
+      <w:proofErr w:type="gramEnd"/>
       <w:r>
         <w:rPr>
           <w:rFonts w:ascii="Monaco" w:hAnsi="Monaco" w:cs="Monaco"/>
           <w:sz w:val="22"/>
           <w:szCs w:val="22"/>
         </w:rPr>
+        <w:t>244100&gt;</w:t>
+      </w:r>
+    </w:p>
+    <w:p>
+      <w:pPr>
+        <w:rPr>
+          <w:rFonts w:ascii="Monaco" w:hAnsi="Monaco" w:cs="Monaco"/>
+          <w:sz w:val="22"/>
+          <w:szCs w:val="22"/>
+        </w:rPr>
+      </w:pPr>
+      <w:r>
+        <w:rPr>
+          <w:rFonts w:ascii="Monaco" w:hAnsi="Monaco" w:cs="Monaco"/>
+          <w:sz w:val="22"/>
+          <w:szCs w:val="22"/>
+        </w:rPr>
+        <w:t>&lt;</w:t>
+      </w:r>
+      <w:proofErr w:type="gramStart"/>
+      <w:r>
+        <w:rPr>
+          <w:rFonts w:ascii="Monaco" w:hAnsi="Monaco" w:cs="Monaco"/>
+          <w:sz w:val="22"/>
+          <w:szCs w:val="22"/>
+        </w:rPr>
+        <w:t>yellow,</w:t>
+      </w:r>
+      <w:proofErr w:type="gramEnd"/>
+      <w:r>
+        <w:rPr>
+          <w:rFonts w:ascii="Monaco" w:hAnsi="Monaco" w:cs="Monaco"/>
+          <w:sz w:val="22"/>
+          <w:szCs w:val="22"/>
+        </w:rPr>
+        <w:t>18534&gt;</w:t>
+      </w:r>
+    </w:p>
+    <w:p>
+      <w:pPr>
+        <w:rPr>
+          <w:rFonts w:ascii="Monaco" w:hAnsi="Monaco" w:cs="Monaco"/>
+          <w:sz w:val="22"/>
+          <w:szCs w:val="22"/>
+        </w:rPr>
+      </w:pPr>
+    </w:p>
+    <w:p>
+      <w:pPr>
+        <w:rPr>
+          <w:b/>
+          <w:sz w:val="28"/>
+        </w:rPr>
+      </w:pPr>
+    </w:p>
+    <w:p>
+      <w:pPr>
+        <w:rPr>
+          <w:b/>
+          <w:sz w:val="28"/>
+        </w:rPr>
+      </w:pPr>
+    </w:p>
+    <w:p>
+      <w:pPr>
+        <w:rPr>
+          <w:b/>
+          <w:sz w:val="28"/>
+        </w:rPr>
+      </w:pPr>
+    </w:p>
+    <w:p>
+      <w:pPr>
+        <w:rPr>
+          <w:b/>
+          <w:sz w:val="28"/>
+        </w:rPr>
+      </w:pPr>
+      <w:r>
+        <w:rPr>
+          <w:b/>
+          <w:sz w:val="28"/>
+        </w:rPr>
+        <w:lastRenderedPageBreak/>
+        <w:t>Baseball Slugging Percentage</w:t>
+      </w:r>
+    </w:p>
+    <w:p>
+      <w:pPr>
+        <w:rPr>
+          <w:rFonts w:ascii="Monaco" w:hAnsi="Monaco" w:cs="Monaco"/>
+          <w:sz w:val="22"/>
+          <w:szCs w:val="22"/>
+        </w:rPr>
+      </w:pPr>
+    </w:p>
+    <w:p>
+      <w:r>
+        <w:t>In baseball, a statistic called a slugging percentage is an indicator for the quality of a batter. It is a weighted average of at-</w:t>
+      </w:r>
+      <w:proofErr w:type="gramStart"/>
+      <w:r>
+        <w:t>bats,</w:t>
+      </w:r>
+      <w:proofErr w:type="gramEnd"/>
+      <w:r>
+        <w:t xml:space="preserve"> with each type of hit being weighted by their strength (a single is given value 1, a double value 2, a triple value 3, and a home run value 4). The mapper takes a string representation of an at-bat for a player and maps it to an integer. </w:t>
+      </w:r>
+      <w:proofErr w:type="gramStart"/>
+      <w:r>
+        <w:t>The reduce</w:t>
+      </w:r>
+      <w:proofErr w:type="gramEnd"/>
+      <w:r>
+        <w:t xml:space="preserve"> then calculates the slugging percentage of all players by taking the data from the map and calculating the average.</w:t>
+      </w:r>
+    </w:p>
+    <w:p>
+      <w:pPr>
+        <w:rPr>
+          <w:rFonts w:ascii="Monaco" w:hAnsi="Monaco" w:cs="Monaco"/>
+          <w:sz w:val="22"/>
+          <w:szCs w:val="22"/>
+        </w:rPr>
+      </w:pPr>
+    </w:p>
+    <w:p>
+      <w:r>
+        <w:t>Take a moment to examine the code contained in the following three files include with the Map-Reduce package:</w:t>
+      </w:r>
+    </w:p>
+    <w:p>
+      <w:pPr>
+        <w:pStyle w:val="ListParagraph"/>
+        <w:numPr>
+          <w:ilvl w:val="0"/>
+          <w:numId w:val="7"/>
+        </w:numPr>
+      </w:pPr>
+      <w:r>
+        <w:t>Baseball</w:t>
+      </w:r>
+      <w:r>
+        <w:t>Map.java</w:t>
+      </w:r>
+    </w:p>
+    <w:p>
+      <w:pPr>
+        <w:pStyle w:val="ListParagraph"/>
+        <w:numPr>
+          <w:ilvl w:val="0"/>
+          <w:numId w:val="7"/>
+        </w:numPr>
+      </w:pPr>
+      <w:r>
+        <w:t>Baseball</w:t>
+      </w:r>
+      <w:r>
+        <w:t>Reduce.java</w:t>
+      </w:r>
+    </w:p>
+    <w:p>
+      <w:pPr>
+        <w:pStyle w:val="ListParagraph"/>
+        <w:numPr>
+          <w:ilvl w:val="0"/>
+          <w:numId w:val="7"/>
+        </w:numPr>
+      </w:pPr>
+      <w:r>
+        <w:t>Baseball</w:t>
+      </w:r>
+      <w:r>
+        <w:t>Config.java</w:t>
+      </w:r>
+    </w:p>
+    <w:p>
+      <w:pPr>
+        <w:pStyle w:val="ListParagraph"/>
+        <w:numPr>
+          <w:ilvl w:val="0"/>
+          <w:numId w:val="7"/>
+        </w:numPr>
+      </w:pPr>
+      <w:r>
+        <w:t>baseballOutputGenerator.java</w:t>
+      </w:r>
+    </w:p>
+    <w:p>
+      <w:pPr>
+        <w:rPr>
+          <w:rFonts w:ascii="Monaco" w:hAnsi="Monaco" w:cs="Monaco"/>
+          <w:sz w:val="22"/>
+          <w:szCs w:val="22"/>
+        </w:rPr>
+      </w:pPr>
+    </w:p>
+    <w:p>
+      <w:r>
+        <w:t xml:space="preserve">The </w:t>
+      </w:r>
+      <w:proofErr w:type="spellStart"/>
+      <w:r>
+        <w:t>Baseball</w:t>
+      </w:r>
+      <w:r>
+        <w:t>Map</w:t>
+      </w:r>
+      <w:proofErr w:type="spellEnd"/>
+      <w:r>
+        <w:t xml:space="preserve"> class implements the Mapper interface, and defines the map behavior for a given input key and value. Here, the input key is a long, which is not used in our calculation, and the input value is a </w:t>
+      </w:r>
+      <w:r>
+        <w:t>word</w:t>
+      </w:r>
+      <w:r>
+        <w:t>,</w:t>
+      </w:r>
+      <w:r>
+        <w:t xml:space="preserve"> structured as follows: $</w:t>
+      </w:r>
+      <w:proofErr w:type="spellStart"/>
+      <w:r>
+        <w:t>playerName</w:t>
+      </w:r>
+      <w:proofErr w:type="spellEnd"/>
+      <w:r>
+        <w:t>-$</w:t>
+      </w:r>
+      <w:proofErr w:type="spellStart"/>
+      <w:r>
+        <w:t>atBatOutcome</w:t>
+      </w:r>
+      <w:proofErr w:type="spellEnd"/>
+      <w:r>
+        <w:t xml:space="preserve">. </w:t>
+      </w:r>
+      <w:r>
+        <w:t xml:space="preserve">The possible values </w:t>
+      </w:r>
+      <w:proofErr w:type="spellStart"/>
+      <w:r>
+        <w:t>ofr</w:t>
+      </w:r>
+      <w:proofErr w:type="spellEnd"/>
+      <w:r>
+        <w:t xml:space="preserve"> $</w:t>
+      </w:r>
+      <w:proofErr w:type="spellStart"/>
+      <w:r>
+        <w:t>atBatOutcome</w:t>
+      </w:r>
+      <w:proofErr w:type="spellEnd"/>
+      <w:r>
+        <w:t xml:space="preserve"> are “single”, “double”, “triple”, and “homer”. </w:t>
+      </w:r>
+      <w:r>
+        <w:t xml:space="preserve">The map function examines the </w:t>
+      </w:r>
+      <w:r>
+        <w:t>at bat outcome and converts it to an Integer.</w:t>
+      </w:r>
+    </w:p>
+    <w:p/>
+    <w:p>
+      <w:r>
+        <w:t xml:space="preserve">The </w:t>
+      </w:r>
+      <w:proofErr w:type="spellStart"/>
+      <w:r>
+        <w:t>Baseball</w:t>
+      </w:r>
+      <w:r>
+        <w:t>Reduce</w:t>
+      </w:r>
+      <w:proofErr w:type="spellEnd"/>
+      <w:r>
+        <w:t xml:space="preserve"> class implements the Reducer interface, and defines the reduce behavior for a given intermediate key and a set of associated values. Here, the intermediate key is the name of the </w:t>
+      </w:r>
+      <w:r>
+        <w:t>player</w:t>
+      </w:r>
+      <w:r>
+        <w:t xml:space="preserve">, and the associated values are an array containing Integers that represent </w:t>
+      </w:r>
+      <w:r>
+        <w:t>different at-bat outcomes</w:t>
+      </w:r>
+      <w:r>
+        <w:t xml:space="preserve">. The reduce function takes a key and </w:t>
+      </w:r>
+      <w:r>
+        <w:t>uses the associated at-bat outcomes to calculate the slugging percentage for the given player.</w:t>
+      </w:r>
+    </w:p>
+    <w:p/>
+    <w:p>
+      <w:r>
+        <w:t xml:space="preserve">Lastly, the </w:t>
+      </w:r>
+      <w:proofErr w:type="spellStart"/>
+      <w:r>
+        <w:t>Baseball</w:t>
+      </w:r>
+      <w:r>
+        <w:t>Config</w:t>
+      </w:r>
+      <w:proofErr w:type="spellEnd"/>
+      <w:r>
+        <w:t xml:space="preserve"> class, which implements the Configuration interface, provides all the necessary information for the job to run. You will have to change result of </w:t>
+      </w:r>
+      <w:proofErr w:type="spellStart"/>
+      <w:r>
+        <w:t>getMapperClassPath</w:t>
+      </w:r>
+      <w:proofErr w:type="spellEnd"/>
+      <w:r>
+        <w:t xml:space="preserve">, </w:t>
+      </w:r>
+      <w:proofErr w:type="spellStart"/>
+      <w:r>
+        <w:t>getCombinerClassPath</w:t>
+      </w:r>
+      <w:proofErr w:type="spellEnd"/>
+      <w:r>
+        <w:t xml:space="preserve">, and </w:t>
+      </w:r>
+      <w:proofErr w:type="spellStart"/>
+      <w:r>
+        <w:t>getReducerClassPath</w:t>
+      </w:r>
+      <w:proofErr w:type="spellEnd"/>
+      <w:r>
+        <w:t xml:space="preserve"> to the location of the .class files for each of these classes, but an example of how the String should be formatted is included.</w:t>
+      </w:r>
+    </w:p>
+    <w:p/>
+    <w:p>
+      <w:r>
+        <w:t xml:space="preserve">To generate new values on which to test, simply open up baseballOutputGenerator.java, change the variable </w:t>
+      </w:r>
+      <w:proofErr w:type="spellStart"/>
+      <w:r>
+        <w:t>numberOfAtBats</w:t>
+      </w:r>
+      <w:proofErr w:type="spellEnd"/>
+      <w:r>
+        <w:t xml:space="preserve"> however many trials you would like to see, change </w:t>
+      </w:r>
+      <w:proofErr w:type="spellStart"/>
+      <w:r>
+        <w:t>destinationPath</w:t>
+      </w:r>
+      <w:proofErr w:type="spellEnd"/>
+      <w:r>
+        <w:t xml:space="preserve"> to whatever you set the input file path in the configuration file to, then run </w:t>
+      </w:r>
+      <w:proofErr w:type="spellStart"/>
+      <w:r>
+        <w:t>baseballOutputGenerator</w:t>
+      </w:r>
+      <w:proofErr w:type="spellEnd"/>
+      <w:r>
+        <w:t>.</w:t>
+      </w:r>
+    </w:p>
+    <w:p/>
+    <w:p>
+      <w:r>
+        <w:t xml:space="preserve">This example is run much in the same way as </w:t>
+      </w:r>
+      <w:proofErr w:type="spellStart"/>
+      <w:r>
+        <w:t>Colorcount</w:t>
+      </w:r>
+      <w:proofErr w:type="spellEnd"/>
+      <w:r>
+        <w:t xml:space="preserve">, so refer to the information above for the basics regarding setting up the configuration file and executing the job. </w:t>
+      </w:r>
+      <w:bookmarkStart w:id="0" w:name="_GoBack"/>
+      <w:bookmarkEnd w:id="0"/>
+      <w:r>
+        <w:rPr>
+          <w:rFonts w:ascii="Monaco" w:hAnsi="Monaco" w:cs="Monaco"/>
+          <w:sz w:val="22"/>
+          <w:szCs w:val="22"/>
+        </w:rPr>
         <w:br w:type="page"/>
       </w:r>
       <w:r>
@@ -580,6 +1231,7 @@
           <w:b/>
           <w:sz w:val="32"/>
         </w:rPr>
+        <w:lastRenderedPageBreak/>
         <w:t>User Interfaces</w:t>
       </w:r>
     </w:p>
@@ -632,17 +1284,37 @@
           <w:i/>
         </w:rPr>
       </w:pPr>
-      <w:r>
-        <w:rPr>
-          <w:i/>
-        </w:rPr>
-        <w:t>getJobName()</w:t>
-      </w:r>
-    </w:p>
-    <w:p>
-      <w:r>
-        <w:t>Defines the name of the job. Used in monitoring the jobs currently running.</w:t>
-      </w:r>
+      <w:proofErr w:type="spellStart"/>
+      <w:proofErr w:type="gramStart"/>
+      <w:r>
+        <w:rPr>
+          <w:i/>
+        </w:rPr>
+        <w:t>getJobName</w:t>
+      </w:r>
+      <w:proofErr w:type="spellEnd"/>
+      <w:r>
+        <w:rPr>
+          <w:i/>
+        </w:rPr>
+        <w:t>()</w:t>
+      </w:r>
+      <w:proofErr w:type="gramEnd"/>
+    </w:p>
+    <w:p>
+      <w:proofErr w:type="gramStart"/>
+      <w:r>
+        <w:t>Defines the name of the job.</w:t>
+      </w:r>
+      <w:proofErr w:type="gramEnd"/>
+      <w:r>
+        <w:t xml:space="preserve"> </w:t>
+      </w:r>
+      <w:proofErr w:type="gramStart"/>
+      <w:r>
+        <w:t>Used in monitoring the jobs currently running.</w:t>
+      </w:r>
+      <w:proofErr w:type="gramEnd"/>
     </w:p>
     <w:p/>
     <w:p>
@@ -651,16 +1323,31 @@
           <w:i/>
         </w:rPr>
       </w:pPr>
-      <w:r>
-        <w:rPr>
-          <w:i/>
-        </w:rPr>
-        <w:t>getMapperClassPath()</w:t>
-      </w:r>
-    </w:p>
-    <w:p>
-      <w:r>
-        <w:t>Defines the full path of the .class file containing the Map class as defined by the user.  This class must implement the Mapper interface. This should be given as a String.</w:t>
+      <w:proofErr w:type="spellStart"/>
+      <w:proofErr w:type="gramStart"/>
+      <w:r>
+        <w:rPr>
+          <w:i/>
+        </w:rPr>
+        <w:t>getMapperClassPath</w:t>
+      </w:r>
+      <w:proofErr w:type="spellEnd"/>
+      <w:r>
+        <w:rPr>
+          <w:i/>
+        </w:rPr>
+        <w:t>()</w:t>
+      </w:r>
+      <w:proofErr w:type="gramEnd"/>
+    </w:p>
+    <w:p>
+      <w:proofErr w:type="gramStart"/>
+      <w:r>
+        <w:t>Defines the full path of the .class file containing the Map class as defined by the user.</w:t>
+      </w:r>
+      <w:proofErr w:type="gramEnd"/>
+      <w:r>
+        <w:t xml:space="preserve">  This class must implement the Mapper interface. This should be given as a String.</w:t>
       </w:r>
     </w:p>
     <w:p/>
@@ -670,16 +1357,31 @@
           <w:i/>
         </w:rPr>
       </w:pPr>
-      <w:r>
-        <w:rPr>
-          <w:i/>
-        </w:rPr>
-        <w:t>getCombinerClassPath()</w:t>
-      </w:r>
-    </w:p>
-    <w:p>
-      <w:r>
-        <w:t xml:space="preserve">Defines the full path of the .class file containing the Combiner class as defined by the user. This class must implement the Reducer interface. This should be given as a String. If the job does not have a combiner, </w:t>
+      <w:proofErr w:type="spellStart"/>
+      <w:proofErr w:type="gramStart"/>
+      <w:r>
+        <w:rPr>
+          <w:i/>
+        </w:rPr>
+        <w:t>getCombinerClassPath</w:t>
+      </w:r>
+      <w:proofErr w:type="spellEnd"/>
+      <w:r>
+        <w:rPr>
+          <w:i/>
+        </w:rPr>
+        <w:t>()</w:t>
+      </w:r>
+      <w:proofErr w:type="gramEnd"/>
+    </w:p>
+    <w:p>
+      <w:proofErr w:type="gramStart"/>
+      <w:r>
+        <w:t>Defines the full path of the .class file containing the Combiner class as defined by the user.</w:t>
+      </w:r>
+      <w:proofErr w:type="gramEnd"/>
+      <w:r>
+        <w:t xml:space="preserve"> This class must implement the Reducer interface. This should be given as a String. If the job does not have a combiner, </w:t>
       </w:r>
       <w:r>
         <w:rPr>
@@ -698,16 +1400,31 @@
           <w:i/>
         </w:rPr>
       </w:pPr>
-      <w:r>
-        <w:rPr>
-          <w:i/>
-        </w:rPr>
-        <w:t>getReducerClassPath()</w:t>
-      </w:r>
-    </w:p>
-    <w:p>
-      <w:r>
-        <w:t>Defines the full path of the .class file containing the Reduce class as defined by the user. This class must implement the Reducer interface. This should be given as a String.</w:t>
+      <w:proofErr w:type="spellStart"/>
+      <w:proofErr w:type="gramStart"/>
+      <w:r>
+        <w:rPr>
+          <w:i/>
+        </w:rPr>
+        <w:t>getReducerClassPath</w:t>
+      </w:r>
+      <w:proofErr w:type="spellEnd"/>
+      <w:r>
+        <w:rPr>
+          <w:i/>
+        </w:rPr>
+        <w:t>()</w:t>
+      </w:r>
+      <w:proofErr w:type="gramEnd"/>
+    </w:p>
+    <w:p>
+      <w:proofErr w:type="gramStart"/>
+      <w:r>
+        <w:t>Defines the full path of the .class file containing the Reduce class as defined by the user.</w:t>
+      </w:r>
+      <w:proofErr w:type="gramEnd"/>
+      <w:r>
+        <w:t xml:space="preserve"> This class must implement the Reducer interface. This should be given as a String.</w:t>
       </w:r>
     </w:p>
     <w:p/>
@@ -717,12 +1434,22 @@
           <w:i/>
         </w:rPr>
       </w:pPr>
-      <w:r>
-        <w:rPr>
-          <w:i/>
-        </w:rPr>
-        <w:t>getMasterLocation()</w:t>
-      </w:r>
+      <w:proofErr w:type="spellStart"/>
+      <w:proofErr w:type="gramStart"/>
+      <w:r>
+        <w:rPr>
+          <w:i/>
+        </w:rPr>
+        <w:t>getMasterLocation</w:t>
+      </w:r>
+      <w:proofErr w:type="spellEnd"/>
+      <w:r>
+        <w:rPr>
+          <w:i/>
+        </w:rPr>
+        <w:t>()</w:t>
+      </w:r>
+      <w:proofErr w:type="gramEnd"/>
     </w:p>
     <w:p>
       <w:r>
@@ -744,7 +1471,29 @@
         <w:rPr>
           <w:i/>
         </w:rPr>
-        <w:t>“hostname:port”</w:t>
+        <w:t>“</w:t>
+      </w:r>
+      <w:proofErr w:type="spellStart"/>
+      <w:proofErr w:type="gramStart"/>
+      <w:r>
+        <w:rPr>
+          <w:i/>
+        </w:rPr>
+        <w:t>hostname:</w:t>
+      </w:r>
+      <w:proofErr w:type="gramEnd"/>
+      <w:r>
+        <w:rPr>
+          <w:i/>
+        </w:rPr>
+        <w:t>port</w:t>
+      </w:r>
+      <w:proofErr w:type="spellEnd"/>
+      <w:r>
+        <w:rPr>
+          <w:i/>
+        </w:rPr>
+        <w:t>”</w:t>
       </w:r>
     </w:p>
     <w:p>
@@ -761,16 +1510,31 @@
           <w:i/>
         </w:rPr>
       </w:pPr>
-      <w:r>
-        <w:rPr>
-          <w:i/>
-        </w:rPr>
-        <w:t>getWorkerLocations()</w:t>
-      </w:r>
-    </w:p>
-    <w:p>
-      <w:r>
-        <w:t xml:space="preserve">Defines the machines (host and ports) that are available to do work (either mapping or reducing). Each one of these machines may be assigned to do mapping or reducing work during the job. </w:t>
+      <w:proofErr w:type="spellStart"/>
+      <w:proofErr w:type="gramStart"/>
+      <w:r>
+        <w:rPr>
+          <w:i/>
+        </w:rPr>
+        <w:t>getWorkerLocations</w:t>
+      </w:r>
+      <w:proofErr w:type="spellEnd"/>
+      <w:r>
+        <w:rPr>
+          <w:i/>
+        </w:rPr>
+        <w:t>()</w:t>
+      </w:r>
+      <w:proofErr w:type="gramEnd"/>
+    </w:p>
+    <w:p>
+      <w:proofErr w:type="gramStart"/>
+      <w:r>
+        <w:t>Defines the machines (host and ports) that are available to do work (either mapping or reducing).</w:t>
+      </w:r>
+      <w:proofErr w:type="gramEnd"/>
+      <w:r>
+        <w:t xml:space="preserve"> Each one of these machines may be assigned to do mapping or reducing work during the job. </w:t>
       </w:r>
       <w:r>
         <w:t>For each host, two ports must be provided. One is for obtaining work from the master</w:t>
@@ -779,7 +1543,11 @@
         <w:t xml:space="preserve">, while the other is used to let the master know that it is alive. </w:t>
       </w:r>
       <w:r>
-        <w:t>It is important to note that if the machine is not running the Map-Reduce application configured to the proper host, it will not be available to do work. More information on preparing a system to do work is given in the “System Administration” manual. This method should return a String given in the following format:</w:t>
+        <w:t xml:space="preserve">It is important to note that if the machine is not running the Map-Reduce application configured to the proper host, it will not be available to do work. More information on preparing a system to do work is given in the “System </w:t>
+      </w:r>
+      <w:r>
+        <w:lastRenderedPageBreak/>
+        <w:t>Administration” manual. This method should return a String given in the following format:</w:t>
       </w:r>
     </w:p>
     <w:p/>
@@ -794,7 +1562,29 @@
         <w:rPr>
           <w:i/>
         </w:rPr>
-        <w:t>“hostname:port:port”</w:t>
+        <w:t>“</w:t>
+      </w:r>
+      <w:proofErr w:type="spellStart"/>
+      <w:proofErr w:type="gramStart"/>
+      <w:r>
+        <w:rPr>
+          <w:i/>
+        </w:rPr>
+        <w:t>hostname:</w:t>
+      </w:r>
+      <w:proofErr w:type="gramEnd"/>
+      <w:r>
+        <w:rPr>
+          <w:i/>
+        </w:rPr>
+        <w:t>port:port</w:t>
+      </w:r>
+      <w:proofErr w:type="spellEnd"/>
+      <w:r>
+        <w:rPr>
+          <w:i/>
+        </w:rPr>
+        <w:t>”</w:t>
       </w:r>
     </w:p>
     <w:p>
@@ -811,16 +1601,31 @@
           <w:i/>
         </w:rPr>
       </w:pPr>
-      <w:r>
-        <w:rPr>
-          <w:i/>
-        </w:rPr>
-        <w:t>getFileInputPath()</w:t>
-      </w:r>
-    </w:p>
-    <w:p>
-      <w:r>
-        <w:t>Defines the file that contains the raw input to the Map-Reduce job. This should be given as a String representing the full path of the location of the file.</w:t>
+      <w:proofErr w:type="spellStart"/>
+      <w:proofErr w:type="gramStart"/>
+      <w:r>
+        <w:rPr>
+          <w:i/>
+        </w:rPr>
+        <w:t>getFileInputPath</w:t>
+      </w:r>
+      <w:proofErr w:type="spellEnd"/>
+      <w:r>
+        <w:rPr>
+          <w:i/>
+        </w:rPr>
+        <w:t>()</w:t>
+      </w:r>
+      <w:proofErr w:type="gramEnd"/>
+    </w:p>
+    <w:p>
+      <w:proofErr w:type="gramStart"/>
+      <w:r>
+        <w:t>Defines the file that contains the raw input to the Map-Reduce job.</w:t>
+      </w:r>
+      <w:proofErr w:type="gramEnd"/>
+      <w:r>
+        <w:t xml:space="preserve"> This should be given as a String representing the full path of the location of the file.</w:t>
       </w:r>
     </w:p>
     <w:p/>
@@ -830,16 +1635,34 @@
           <w:i/>
         </w:rPr>
       </w:pPr>
-      <w:r>
-        <w:rPr>
-          <w:i/>
-        </w:rPr>
-        <w:t>getFileOutputPath()</w:t>
-      </w:r>
-    </w:p>
-    <w:p>
-      <w:r>
-        <w:t>Defines the file to which the Map-Reduce job will write the output. This should be given as a String representing the full path of the location of the file. If the file does not exist, it will be created. If it does exists, it will be overwritten.</w:t>
+      <w:proofErr w:type="spellStart"/>
+      <w:proofErr w:type="gramStart"/>
+      <w:r>
+        <w:rPr>
+          <w:i/>
+        </w:rPr>
+        <w:t>getFileOutputPath</w:t>
+      </w:r>
+      <w:proofErr w:type="spellEnd"/>
+      <w:r>
+        <w:rPr>
+          <w:i/>
+        </w:rPr>
+        <w:t>()</w:t>
+      </w:r>
+      <w:proofErr w:type="gramEnd"/>
+    </w:p>
+    <w:p>
+      <w:r>
+        <w:t xml:space="preserve">Defines the file to which the Map-Reduce job will write the output. This should be given as a String representing the full path of the location of the file. If the file does not exist, it will be created. If it does </w:t>
+      </w:r>
+      <w:proofErr w:type="gramStart"/>
+      <w:r>
+        <w:t>exists</w:t>
+      </w:r>
+      <w:proofErr w:type="gramEnd"/>
+      <w:r>
+        <w:t>, it will be overwritten.</w:t>
       </w:r>
     </w:p>
     <w:p/>
@@ -849,16 +1672,31 @@
           <w:i/>
         </w:rPr>
       </w:pPr>
-      <w:r>
-        <w:rPr>
-          <w:i/>
-        </w:rPr>
-        <w:t>getNumOfMappers()</w:t>
-      </w:r>
-    </w:p>
-    <w:p>
-      <w:r>
-        <w:t>Defines the number of map workers (and thus the number of input splits) for the Map-Reduce job. This method should return an int.</w:t>
+      <w:proofErr w:type="spellStart"/>
+      <w:proofErr w:type="gramStart"/>
+      <w:r>
+        <w:rPr>
+          <w:i/>
+        </w:rPr>
+        <w:t>getNumOfMappers</w:t>
+      </w:r>
+      <w:proofErr w:type="spellEnd"/>
+      <w:r>
+        <w:rPr>
+          <w:i/>
+        </w:rPr>
+        <w:t>()</w:t>
+      </w:r>
+      <w:proofErr w:type="gramEnd"/>
+    </w:p>
+    <w:p>
+      <w:proofErr w:type="gramStart"/>
+      <w:r>
+        <w:t>Defines the number of map workers (and thus the number of input splits) for the Map-Reduce job.</w:t>
+      </w:r>
+      <w:proofErr w:type="gramEnd"/>
+      <w:r>
+        <w:t xml:space="preserve"> This method should return an int.</w:t>
       </w:r>
     </w:p>
     <w:p/>
@@ -868,12 +1706,22 @@
           <w:i/>
         </w:rPr>
       </w:pPr>
-      <w:r>
-        <w:rPr>
-          <w:i/>
-        </w:rPr>
-        <w:t>getNumOfReducers()</w:t>
-      </w:r>
+      <w:proofErr w:type="spellStart"/>
+      <w:proofErr w:type="gramStart"/>
+      <w:r>
+        <w:rPr>
+          <w:i/>
+        </w:rPr>
+        <w:t>getNumOfReducers</w:t>
+      </w:r>
+      <w:proofErr w:type="spellEnd"/>
+      <w:r>
+        <w:rPr>
+          <w:i/>
+        </w:rPr>
+        <w:t>()</w:t>
+      </w:r>
+      <w:proofErr w:type="gramEnd"/>
     </w:p>
     <w:p>
       <w:r>
@@ -887,16 +1735,47 @@
           <w:i/>
         </w:rPr>
       </w:pPr>
-      <w:r>
-        <w:rPr>
-          <w:i/>
-        </w:rPr>
-        <w:t>getInputFormat()</w:t>
-      </w:r>
-    </w:p>
-    <w:p>
-      <w:r>
-        <w:t>Defines the class of the InputFormat that is used in this job. The InputFormat describes the input, the types of the input keys and values, and the method</w:t>
+      <w:proofErr w:type="spellStart"/>
+      <w:proofErr w:type="gramStart"/>
+      <w:r>
+        <w:rPr>
+          <w:i/>
+        </w:rPr>
+        <w:t>getInputFormat</w:t>
+      </w:r>
+      <w:proofErr w:type="spellEnd"/>
+      <w:r>
+        <w:rPr>
+          <w:i/>
+        </w:rPr>
+        <w:t>()</w:t>
+      </w:r>
+      <w:proofErr w:type="gramEnd"/>
+    </w:p>
+    <w:p>
+      <w:proofErr w:type="gramStart"/>
+      <w:r>
+        <w:t xml:space="preserve">Defines the class of the </w:t>
+      </w:r>
+      <w:proofErr w:type="spellStart"/>
+      <w:r>
+        <w:t>InputFormat</w:t>
+      </w:r>
+      <w:proofErr w:type="spellEnd"/>
+      <w:r>
+        <w:t xml:space="preserve"> that is used in this job.</w:t>
+      </w:r>
+      <w:proofErr w:type="gramEnd"/>
+      <w:r>
+        <w:t xml:space="preserve"> The </w:t>
+      </w:r>
+      <w:proofErr w:type="spellStart"/>
+      <w:r>
+        <w:t>InputFormat</w:t>
+      </w:r>
+      <w:proofErr w:type="spellEnd"/>
+      <w:r>
+        <w:t xml:space="preserve"> describes the input, the types of the input keys and values, and the method</w:t>
       </w:r>
       <w:r>
         <w:t>s to read the input. More infor</w:t>
@@ -924,16 +1803,31 @@
           <w:i/>
         </w:rPr>
       </w:pPr>
-      <w:r>
-        <w:rPr>
-          <w:i/>
-        </w:rPr>
-        <w:t>getOutputKeyClass()</w:t>
-      </w:r>
-    </w:p>
-    <w:p>
-      <w:r>
-        <w:t>Defines the Class of the keys that will be given as output. This method should return a Class. Our Map-Reduce package allows for the following Output keys:</w:t>
+      <w:proofErr w:type="spellStart"/>
+      <w:proofErr w:type="gramStart"/>
+      <w:r>
+        <w:rPr>
+          <w:i/>
+        </w:rPr>
+        <w:t>getOutputKeyClass</w:t>
+      </w:r>
+      <w:proofErr w:type="spellEnd"/>
+      <w:r>
+        <w:rPr>
+          <w:i/>
+        </w:rPr>
+        <w:t>()</w:t>
+      </w:r>
+      <w:proofErr w:type="gramEnd"/>
+    </w:p>
+    <w:p>
+      <w:proofErr w:type="gramStart"/>
+      <w:r>
+        <w:t>Defines the Class of the keys that will be given as output.</w:t>
+      </w:r>
+      <w:proofErr w:type="gramEnd"/>
+      <w:r>
+        <w:t xml:space="preserve"> This method should return a Class. Our Map-Reduce package allows for the following Output keys:</w:t>
       </w:r>
     </w:p>
     <w:p>
@@ -955,16 +1849,31 @@
           <w:i/>
         </w:rPr>
       </w:pPr>
-      <w:r>
-        <w:rPr>
-          <w:i/>
-        </w:rPr>
-        <w:t>getOutputValueClass()</w:t>
-      </w:r>
-    </w:p>
-    <w:p>
-      <w:r>
-        <w:t>Defines the Class of the values that will be given as output. This method should return a Class. Our Map-Reduce package allows for the following Output keys:</w:t>
+      <w:proofErr w:type="spellStart"/>
+      <w:proofErr w:type="gramStart"/>
+      <w:r>
+        <w:rPr>
+          <w:i/>
+        </w:rPr>
+        <w:t>getOutputValueClass</w:t>
+      </w:r>
+      <w:proofErr w:type="spellEnd"/>
+      <w:r>
+        <w:rPr>
+          <w:i/>
+        </w:rPr>
+        <w:t>()</w:t>
+      </w:r>
+      <w:proofErr w:type="gramEnd"/>
+    </w:p>
+    <w:p>
+      <w:proofErr w:type="gramStart"/>
+      <w:r>
+        <w:t>Defines the Class of the values that will be given as output.</w:t>
+      </w:r>
+      <w:proofErr w:type="gramEnd"/>
+      <w:r>
+        <w:t xml:space="preserve"> This method should return a Class. Our Map-Reduce package allows for the following Output keys:</w:t>
       </w:r>
     </w:p>
     <w:p>
@@ -998,16 +1907,39 @@
           <w:i/>
         </w:rPr>
       </w:pPr>
-      <w:r>
-        <w:rPr>
-          <w:i/>
-        </w:rPr>
-        <w:t>getRecordLength()</w:t>
-      </w:r>
-    </w:p>
-    <w:p>
-      <w:r>
-        <w:t>Defines the length of the record. This method should return an int that is greater than the length of the longest record that could be a result of the Map-Reduce job.</w:t>
+      <w:proofErr w:type="spellStart"/>
+      <w:proofErr w:type="gramStart"/>
+      <w:r>
+        <w:rPr>
+          <w:i/>
+        </w:rPr>
+        <w:t>getRecordLength</w:t>
+      </w:r>
+      <w:proofErr w:type="spellEnd"/>
+      <w:r>
+        <w:rPr>
+          <w:i/>
+        </w:rPr>
+        <w:t>()</w:t>
+      </w:r>
+      <w:proofErr w:type="gramEnd"/>
+    </w:p>
+    <w:p>
+      <w:proofErr w:type="gramStart"/>
+      <w:r>
+        <w:t>Defines the length of the record.</w:t>
+      </w:r>
+      <w:proofErr w:type="gramEnd"/>
+      <w:r>
+        <w:t xml:space="preserve"> This method should return an </w:t>
+      </w:r>
+      <w:proofErr w:type="spellStart"/>
+      <w:r>
+        <w:t>int</w:t>
+      </w:r>
+      <w:proofErr w:type="spellEnd"/>
+      <w:r>
+        <w:t xml:space="preserve"> that is greater than the length of the longest record that could be a result of the Map-Reduce job.</w:t>
       </w:r>
     </w:p>
     <w:p>
@@ -1019,6 +1951,7 @@
           <w:b/>
           <w:sz w:val="28"/>
         </w:rPr>
+        <w:lastRenderedPageBreak/>
         <w:t>Mapper and Reducer</w:t>
       </w:r>
     </w:p>
@@ -1073,8 +2006,13 @@
     <w:p/>
     <w:p>
       <w:r>
-        <w:t>The map reduce</w:t>
-      </w:r>
+        <w:t xml:space="preserve">The </w:t>
+      </w:r>
+      <w:proofErr w:type="gramStart"/>
+      <w:r>
+        <w:t>map reduce</w:t>
+      </w:r>
+      <w:proofErr w:type="gramEnd"/>
       <w:r>
         <w:t xml:space="preserve"> takes the following inputs:</w:t>
       </w:r>
@@ -1111,14 +2049,24 @@
           <w:numId w:val="2"/>
         </w:numPr>
       </w:pPr>
+      <w:proofErr w:type="spellStart"/>
       <w:r>
         <w:t>OutputCollecter</w:t>
       </w:r>
+      <w:proofErr w:type="spellEnd"/>
     </w:p>
     <w:p/>
     <w:p>
       <w:r>
-        <w:t>The outputs of the map operation are collected in the provided OutputCollecter, which is explained later.</w:t>
+        <w:t xml:space="preserve">The outputs of the map operation are collected in the provided </w:t>
+      </w:r>
+      <w:proofErr w:type="spellStart"/>
+      <w:r>
+        <w:t>OutputCollecter</w:t>
+      </w:r>
+      <w:proofErr w:type="spellEnd"/>
+      <w:r>
+        <w:t>, which is explained later.</w:t>
       </w:r>
     </w:p>
     <w:p/>
@@ -1183,6 +2131,7 @@
         <w:br w:type="page"/>
       </w:r>
       <w:r>
+        <w:lastRenderedPageBreak/>
         <w:t>The reduce method takes the following inputs:</w:t>
       </w:r>
     </w:p>
@@ -1222,8 +2171,13 @@
         <w:jc w:val="both"/>
       </w:pPr>
       <w:r>
-        <w:t>Output Collecter</w:t>
-      </w:r>
+        <w:t xml:space="preserve">Output </w:t>
+      </w:r>
+      <w:proofErr w:type="spellStart"/>
+      <w:r>
+        <w:t>Collecter</w:t>
+      </w:r>
+      <w:proofErr w:type="spellEnd"/>
     </w:p>
     <w:p>
       <w:pPr>
@@ -1232,7 +2186,15 @@
     </w:p>
     <w:p>
       <w:r>
-        <w:t>The outputs of the map operation are collected in the provided OutputCollecter, which is explained later.</w:t>
+        <w:t xml:space="preserve">The outputs of the map operation are collected in the provided </w:t>
+      </w:r>
+      <w:proofErr w:type="spellStart"/>
+      <w:r>
+        <w:t>OutputCollecter</w:t>
+      </w:r>
+      <w:proofErr w:type="spellEnd"/>
+      <w:r>
+        <w:t>, which is explained later.</w:t>
       </w:r>
     </w:p>
     <w:p/>
@@ -1290,7 +2252,47 @@
     </w:p>
     <w:p>
       <w:r>
-        <w:t>The InputFormat describes the input that is being given to the Map-Reduce job. The InputFormat verifies the input, splits into into logical InputSplit instances, and provides the RecordReader implementation</w:t>
+        <w:t xml:space="preserve">The </w:t>
+      </w:r>
+      <w:proofErr w:type="spellStart"/>
+      <w:r>
+        <w:t>InputFormat</w:t>
+      </w:r>
+      <w:proofErr w:type="spellEnd"/>
+      <w:r>
+        <w:t xml:space="preserve"> describes the input that is being given to the Map-Reduce job. The </w:t>
+      </w:r>
+      <w:proofErr w:type="spellStart"/>
+      <w:r>
+        <w:t>InputFormat</w:t>
+      </w:r>
+      <w:proofErr w:type="spellEnd"/>
+      <w:r>
+        <w:t xml:space="preserve"> verifies the input, splits into </w:t>
+      </w:r>
+      <w:proofErr w:type="spellStart"/>
+      <w:r>
+        <w:t>into</w:t>
+      </w:r>
+      <w:proofErr w:type="spellEnd"/>
+      <w:r>
+        <w:t xml:space="preserve"> logical </w:t>
+      </w:r>
+      <w:proofErr w:type="spellStart"/>
+      <w:r>
+        <w:t>InputSplit</w:t>
+      </w:r>
+      <w:proofErr w:type="spellEnd"/>
+      <w:r>
+        <w:t xml:space="preserve"> instances, and provides the </w:t>
+      </w:r>
+      <w:proofErr w:type="spellStart"/>
+      <w:r>
+        <w:t>RecordReader</w:t>
+      </w:r>
+      <w:proofErr w:type="spellEnd"/>
+      <w:r>
+        <w:t xml:space="preserve"> implementation</w:t>
       </w:r>
       <w:r>
         <w:t xml:space="preserve"> that turns the raw input into actual data that can be mapped.</w:t>
@@ -1299,7 +2301,23 @@
     <w:p/>
     <w:p>
       <w:r>
-        <w:t>The following InputFormat implementations are include with out Map-Reduce package:</w:t>
+        <w:t xml:space="preserve">The following </w:t>
+      </w:r>
+      <w:proofErr w:type="spellStart"/>
+      <w:r>
+        <w:t>InputFormat</w:t>
+      </w:r>
+      <w:proofErr w:type="spellEnd"/>
+      <w:r>
+        <w:t xml:space="preserve"> implementations are include </w:t>
+      </w:r>
+      <w:proofErr w:type="spellStart"/>
+      <w:r>
+        <w:t>with out</w:t>
+      </w:r>
+      <w:proofErr w:type="spellEnd"/>
+      <w:r>
+        <w:t xml:space="preserve"> Map-Reduce package:</w:t>
       </w:r>
     </w:p>
     <w:p>
@@ -1362,13 +2380,37 @@
     <w:p/>
     <w:p>
       <w:r>
-        <w:t>The InputSplit represents the data that an individual mapper is to read and map. The InputSplit is a logical split. This means the result sent to a mapper is not the data itself, but directions on which data to read from the input file.</w:t>
+        <w:t xml:space="preserve">The </w:t>
+      </w:r>
+      <w:proofErr w:type="spellStart"/>
+      <w:r>
+        <w:t>InputSplit</w:t>
+      </w:r>
+      <w:proofErr w:type="spellEnd"/>
+      <w:r>
+        <w:t xml:space="preserve"> represents the data that an individual mapper is to read and map. The </w:t>
+      </w:r>
+      <w:proofErr w:type="spellStart"/>
+      <w:r>
+        <w:t>InputSplit</w:t>
+      </w:r>
+      <w:proofErr w:type="spellEnd"/>
+      <w:r>
+        <w:t xml:space="preserve"> is a logical split. This means the result sent to a mapper is not the data itself, but directions on which data to read from the input file.</w:t>
       </w:r>
     </w:p>
     <w:p/>
     <w:p>
       <w:r>
-        <w:t>The following InputSplit implementations are included with our Map-Reduce package:</w:t>
+        <w:t xml:space="preserve">The following </w:t>
+      </w:r>
+      <w:proofErr w:type="spellStart"/>
+      <w:r>
+        <w:t>InputSplit</w:t>
+      </w:r>
+      <w:proofErr w:type="spellEnd"/>
+      <w:r>
+        <w:t xml:space="preserve"> implementations are included with our Map-Reduce package:</w:t>
       </w:r>
     </w:p>
     <w:p>
@@ -1410,6 +2452,7 @@
           <w:b/>
           <w:sz w:val="28"/>
         </w:rPr>
+        <w:lastRenderedPageBreak/>
         <w:t>RecordReader440</w:t>
       </w:r>
     </w:p>
@@ -1423,7 +2466,23 @@
     </w:p>
     <w:p>
       <w:r>
-        <w:t>The RecordReader takes an InputSplit and converts the raw input data</w:t>
+        <w:t xml:space="preserve">The </w:t>
+      </w:r>
+      <w:proofErr w:type="spellStart"/>
+      <w:r>
+        <w:t>RecordReader</w:t>
+      </w:r>
+      <w:proofErr w:type="spellEnd"/>
+      <w:r>
+        <w:t xml:space="preserve"> takes an </w:t>
+      </w:r>
+      <w:proofErr w:type="spellStart"/>
+      <w:r>
+        <w:t>InputSplit</w:t>
+      </w:r>
+      <w:proofErr w:type="spellEnd"/>
+      <w:r>
+        <w:t xml:space="preserve"> and converts the raw input data</w:t>
       </w:r>
       <w:r>
         <w:t xml:space="preserve"> into key/value pairs (records) that can be used by the mapper. It converts the logical split of data into actual records that the map method can be called on.</w:t>
@@ -1432,7 +2491,15 @@
     <w:p/>
     <w:p>
       <w:r>
-        <w:t>The following RecordReader implementations are included with our Map-Reduce package:</w:t>
+        <w:t xml:space="preserve">The following </w:t>
+      </w:r>
+      <w:proofErr w:type="spellStart"/>
+      <w:r>
+        <w:t>RecordReader</w:t>
+      </w:r>
+      <w:proofErr w:type="spellEnd"/>
+      <w:r>
+        <w:t xml:space="preserve"> implementations are included with our Map-Reduce package:</w:t>
       </w:r>
     </w:p>
     <w:p>
@@ -1490,6 +2557,7 @@
           <w:b/>
           <w:sz w:val="32"/>
         </w:rPr>
+        <w:lastRenderedPageBreak/>
         <w:t>15-440 Map Reduce</w:t>
       </w:r>
     </w:p>
@@ -1571,7 +2639,23 @@
         </w:numPr>
       </w:pPr>
       <w:r>
-        <w:t>Our system is operable on the unix.andrew and ghcXX.andrew hosts, and should port well to other similar systems</w:t>
+        <w:t xml:space="preserve">Our system is operable on the </w:t>
+      </w:r>
+      <w:proofErr w:type="spellStart"/>
+      <w:r>
+        <w:t>unix.andrew</w:t>
+      </w:r>
+      <w:proofErr w:type="spellEnd"/>
+      <w:r>
+        <w:t xml:space="preserve"> and </w:t>
+      </w:r>
+      <w:proofErr w:type="spellStart"/>
+      <w:r>
+        <w:t>ghcXX.andrew</w:t>
+      </w:r>
+      <w:proofErr w:type="spellEnd"/>
+      <w:r>
+        <w:t xml:space="preserve"> hosts, and should port well to other similar systems</w:t>
       </w:r>
     </w:p>
     <w:p>
@@ -1679,7 +2763,15 @@
         </w:numPr>
       </w:pPr>
       <w:r>
-        <w:t>Two working examples are included, Colorcount and Baseball</w:t>
+        <w:t xml:space="preserve">Two working examples are included, </w:t>
+      </w:r>
+      <w:proofErr w:type="spellStart"/>
+      <w:r>
+        <w:t>Colorcount</w:t>
+      </w:r>
+      <w:proofErr w:type="spellEnd"/>
+      <w:r>
+        <w:t xml:space="preserve"> and Baseball</w:t>
       </w:r>
     </w:p>
     <w:p/>
@@ -1720,6 +2812,26 @@
     </w:p>
     <w:p>
       <w:pPr>
+        <w:pStyle w:val="ListParagraph"/>
+        <w:numPr>
+          <w:ilvl w:val="0"/>
+          <w:numId w:val="9"/>
+        </w:numPr>
+      </w:pPr>
+      <w:r>
+        <w:t>System handles worker failure on reduce nodes</w:t>
+      </w:r>
+      <w:r>
+        <w:t xml:space="preserve"> (though map failure is accounted for)</w:t>
+      </w:r>
+    </w:p>
+    <w:p>
+      <w:pPr>
+        <w:pStyle w:val="ListParagraph"/>
+      </w:pPr>
+    </w:p>
+    <w:p>
+      <w:pPr>
         <w:contextualSpacing/>
         <w:rPr>
           <w:b/>
@@ -1734,6 +2846,7 @@
           <w:b/>
           <w:sz w:val="28"/>
         </w:rPr>
+        <w:lastRenderedPageBreak/>
         <w:t>Capabilities and Limitations</w:t>
       </w:r>
     </w:p>
@@ -1779,7 +2892,15 @@
         <w:contextualSpacing/>
       </w:pPr>
       <w:r>
-        <w:t>Once prepared, our system can start a job from any participating node in the system. This allows flexibility in the system. The system is also capable of splitting up the map and reduce work into an</w:t>
+        <w:t xml:space="preserve">Once prepared, our system can start a job from any participating node in the system. This allows flexibility in the system. The </w:t>
+      </w:r>
+      <w:proofErr w:type="gramStart"/>
+      <w:r>
+        <w:t>system is also capable of splitting up the map and reduce</w:t>
+      </w:r>
+      <w:proofErr w:type="gramEnd"/>
+      <w:r>
+        <w:t xml:space="preserve"> work into an</w:t>
       </w:r>
       <w:r>
         <w:t xml:space="preserve"> extremely large amount of partitions</w:t>
@@ -1811,7 +2932,15 @@
         <w:contextualSpacing/>
       </w:pPr>
       <w:r>
-        <w:t>Our system is not without some basic limitations, however. A user needs to correctly implement the map, reduce, and configuration interfaces for the job to be successful. Also, the system only handles certain types of input and output in its current state. This includes text and image inputs, which allow most Map-Reduce problems involving large text data or image processing to be computed through our system. Currently, the only output formats that are available for use are String, Integer, Long, and Double.</w:t>
+        <w:t xml:space="preserve">Our system is not without some basic limitations, however. A user needs to correctly implement the map, reduce, and configuration interfaces for the job to be successful. Also, the system only handles certain types of input and output in its current state. This includes text and image inputs, which allow most Map-Reduce problems involving large text data or image processing to be computed through our system. Currently, the only output formats that are available for </w:t>
+      </w:r>
+      <w:proofErr w:type="gramStart"/>
+      <w:r>
+        <w:t>use are</w:t>
+      </w:r>
+      <w:proofErr w:type="gramEnd"/>
+      <w:r>
+        <w:t xml:space="preserve"> String, Integer, Long, and Double.</w:t>
       </w:r>
       <w:r>
         <w:t xml:space="preserve"> If given more time, work would be put in to either support additional classes, or, in the best case, make the package general enough to support any arbitrary class.</w:t>
@@ -1846,6 +2975,7 @@
           <w:b/>
           <w:sz w:val="28"/>
         </w:rPr>
+        <w:lastRenderedPageBreak/>
         <w:t>Important Design Decisions</w:t>
       </w:r>
     </w:p>
@@ -1888,7 +3018,15 @@
         <w:t xml:space="preserve">One aspect of the Map-Reduce process is the partitioning of intermediate keys and values into separate buckets to split up the work amongst reducers. </w:t>
       </w:r>
       <w:r>
-        <w:t>In many Map-Reduce implementations, such as Hadoop, this involves some sort of sort and shuffle algorithm.</w:t>
+        <w:t xml:space="preserve">In many Map-Reduce implementations, such as </w:t>
+      </w:r>
+      <w:proofErr w:type="spellStart"/>
+      <w:r>
+        <w:t>Hadoop</w:t>
+      </w:r>
+      <w:proofErr w:type="spellEnd"/>
+      <w:r>
+        <w:t>, this involves some sort of sort and shuffle algorithm.</w:t>
       </w:r>
     </w:p>
     <w:p>
@@ -1903,12 +3041,14 @@
       <w:r>
         <w:t>In our system, a mapper prints their output to file. The master worker then concatenates the files together to group all the intermediate data in one location. The master worker then reads each key, and hashes it into a bucket. There are as many buckets as there are reducers as provided by the Configuration file (</w:t>
       </w:r>
+      <w:proofErr w:type="spellStart"/>
       <w:r>
         <w:rPr>
           <w:i/>
         </w:rPr>
         <w:t>getNumOfReducers</w:t>
       </w:r>
+      <w:proofErr w:type="spellEnd"/>
       <w:r>
         <w:t>).</w:t>
       </w:r>
@@ -1961,7 +3101,13 @@
         <w:contextualSpacing/>
       </w:pPr>
       <w:r>
-        <w:t xml:space="preserve">On of the highlights of our system is the handling of improper input. </w:t>
+        <w:t>On</w:t>
+      </w:r>
+      <w:r>
+        <w:t>e</w:t>
+      </w:r>
+      <w:r>
+        <w:t xml:space="preserve"> of the highlights of our system is the handling of improper input. </w:t>
       </w:r>
       <w:r>
         <w:t>It’ll sometimes be the case, especially with a large amount of data, that some of the data will be malformed and will cause improper records. However, we wanted to design our system in a way that the job could still produce meaningful results if this was the case. Often times, there gigabytes upon gigabytes of data, and we didn’t want the possibility of one improper record crashing the entire job.</w:t>
@@ -1990,19 +3136,28 @@
         <w:contextualSpacing/>
       </w:pPr>
       <w:r>
-        <w:t>Unfortunately, this could cause a large amount of correct data being lost. However, the system is designed to take large amounts of data that can be mapped across many many machines. Losing one split due to a bad record will more than likely cause only a small amount of data to be lost.</w:t>
+        <w:t xml:space="preserve">Unfortunately, this could cause a large amount of correct data being lost. However, the system is designed to take large amounts of data that can be mapped across many </w:t>
+      </w:r>
+      <w:proofErr w:type="spellStart"/>
+      <w:r>
+        <w:t>many</w:t>
+      </w:r>
+      <w:proofErr w:type="spellEnd"/>
+      <w:r>
+        <w:t xml:space="preserve"> machines. Losing one split due to a bad record will more than likely cause only a small amount of data to be lost.</w:t>
       </w:r>
     </w:p>
     <w:sectPr>
       <w:pgSz w:w="12240" w:h="15840"/>
-      <w:pgMar w:top="1440" w:right="1800" w:bottom="1440" w:left="1800" w:gutter="0"/>
+      <w:pgMar w:top="1440" w:right="1800" w:bottom="1440" w:left="1800" w:header="720" w:footer="720" w:gutter="0"/>
+      <w:cols w:space="720"/>
     </w:sectPr>
   </w:body>
 </w:document>
 </file>
 
 <file path=word/numbering.xml><?xml version="1.0" encoding="utf-8"?>
-<w:numbering xmlns:mo="http://schemas.microsoft.com/office/mac/office/2008/main" xmlns:ve="http://schemas.openxmlformats.org/markup-compatibility/2006" xmlns:mv="urn:schemas-microsoft-com:mac:vml" xmlns:o="urn:schemas-microsoft-com:office:office" xmlns:r="http://schemas.openxmlformats.org/officeDocument/2006/relationships" xmlns:m="http://schemas.openxmlformats.org/officeDocument/2006/math" xmlns:v="urn:schemas-microsoft-com:vml" xmlns:wp="http://schemas.openxmlformats.org/drawingml/2006/wordprocessingDrawing" xmlns:w10="urn:schemas-microsoft-com:office:word" xmlns:w="http://schemas.openxmlformats.org/wordprocessingml/2006/main" xmlns:wne="http://schemas.microsoft.com/office/word/2006/wordml">
+<w:numbering xmlns:wpc="http://schemas.microsoft.com/office/word/2010/wordprocessingCanvas" xmlns:mc="http://schemas.openxmlformats.org/markup-compatibility/2006" xmlns:o="urn:schemas-microsoft-com:office:office" xmlns:r="http://schemas.openxmlformats.org/officeDocument/2006/relationships" xmlns:m="http://schemas.openxmlformats.org/officeDocument/2006/math" xmlns:v="urn:schemas-microsoft-com:vml" xmlns:wp14="http://schemas.microsoft.com/office/word/2010/wordprocessingDrawing" xmlns:wp="http://schemas.openxmlformats.org/drawingml/2006/wordprocessingDrawing" xmlns:w10="urn:schemas-microsoft-com:office:word" xmlns:w="http://schemas.openxmlformats.org/wordprocessingml/2006/main" xmlns:w14="http://schemas.microsoft.com/office/word/2010/wordml" xmlns:wpg="http://schemas.microsoft.com/office/word/2010/wordprocessingGroup" xmlns:wpi="http://schemas.microsoft.com/office/word/2010/wordprocessingInk" xmlns:wne="http://schemas.microsoft.com/office/word/2006/wordml" xmlns:wps="http://schemas.microsoft.com/office/word/2010/wordprocessingShape" mc:Ignorable="w14 wp14">
   <w:abstractNum w:abstractNumId="0">
     <w:nsid w:val="084A41E9"/>
     <w:multiLevelType w:val="hybridMultilevel"/>
@@ -3051,7 +4206,7 @@
 </file>
 
 <file path=word/styles.xml><?xml version="1.0" encoding="utf-8"?>
-<w:styles xmlns:r="http://schemas.openxmlformats.org/officeDocument/2006/relationships" xmlns:w="http://schemas.openxmlformats.org/wordprocessingml/2006/main">
+<w:styles xmlns:mc="http://schemas.openxmlformats.org/markup-compatibility/2006" xmlns:r="http://schemas.openxmlformats.org/officeDocument/2006/relationships" xmlns:w="http://schemas.openxmlformats.org/wordprocessingml/2006/main" xmlns:w14="http://schemas.microsoft.com/office/word/2010/wordml" mc:Ignorable="w14">
   <w:docDefaults>
     <w:rPrDefault>
       <w:rPr>
@@ -3063,7 +4218,7 @@
     </w:rPrDefault>
     <w:pPrDefault/>
   </w:docDefaults>
-  <w:latentStyles w:defLockedState="0" w:defUIPriority="99" w:defSemiHidden="1" w:defUnhideWhenUsed="1" w:defQFormat="0" w:count="276">
+  <w:latentStyles w:defLockedState="0" w:defUIPriority="99" w:defSemiHidden="1" w:defUnhideWhenUsed="1" w:defQFormat="0" w:count="267">
     <w:lsdException w:name="Normal" w:semiHidden="0" w:uiPriority="0" w:unhideWhenUsed="0" w:qFormat="1"/>
     <w:lsdException w:name="heading 1" w:semiHidden="0" w:uiPriority="9" w:unhideWhenUsed="0" w:qFormat="1"/>
     <w:lsdException w:name="heading 2" w:uiPriority="9" w:qFormat="1"/>
@@ -3209,14 +4364,15 @@
   </w:style>
   <w:style w:type="character" w:default="1" w:styleId="DefaultParagraphFont">
     <w:name w:val="Default Paragraph Font"/>
+    <w:uiPriority w:val="1"/>
     <w:semiHidden/>
     <w:unhideWhenUsed/>
   </w:style>
   <w:style w:type="table" w:default="1" w:styleId="TableNormal">
     <w:name w:val="Normal Table"/>
+    <w:uiPriority w:val="99"/>
     <w:semiHidden/>
     <w:unhideWhenUsed/>
-    <w:qFormat/>
     <w:tblPr>
       <w:tblInd w:w="0" w:type="dxa"/>
       <w:tblCellMar>
@@ -3229,6 +4385,7 @@
   </w:style>
   <w:style w:type="numbering" w:default="1" w:styleId="NoList">
     <w:name w:val="No List"/>
+    <w:uiPriority w:val="99"/>
     <w:semiHidden/>
     <w:unhideWhenUsed/>
   </w:style>
@@ -3254,6 +4411,196 @@
       <w:color w:val="0000FF" w:themeColor="hyperlink"/>
       <w:u w:val="single"/>
     </w:rPr>
+  </w:style>
+</w:styles>
+</file>
+
+<file path=word/stylesWithEffects.xml><?xml version="1.0" encoding="utf-8"?>
+<w:styles xmlns:wpc="http://schemas.microsoft.com/office/word/2010/wordprocessingCanvas" xmlns:mc="http://schemas.openxmlformats.org/markup-compatibility/2006" xmlns:o="urn:schemas-microsoft-com:office:office" xmlns:r="http://schemas.openxmlformats.org/officeDocument/2006/relationships" xmlns:m="http://schemas.openxmlformats.org/officeDocument/2006/math" xmlns:v="urn:schemas-microsoft-com:vml" xmlns:wp14="http://schemas.microsoft.com/office/word/2010/wordprocessingDrawing" xmlns:wp="http://schemas.openxmlformats.org/drawingml/2006/wordprocessingDrawing" xmlns:w10="urn:schemas-microsoft-com:office:word" xmlns:w="http://schemas.openxmlformats.org/wordprocessingml/2006/main" xmlns:w14="http://schemas.microsoft.com/office/word/2010/wordml" xmlns:wpg="http://schemas.microsoft.com/office/word/2010/wordprocessingGroup" xmlns:wpi="http://schemas.microsoft.com/office/word/2010/wordprocessingInk" xmlns:wne="http://schemas.microsoft.com/office/word/2006/wordml" xmlns:wps="http://schemas.microsoft.com/office/word/2010/wordprocessingShape" mc:Ignorable="w14 wp14">
+  <w:docDefaults>
+    <w:rPrDefault>
+      <w:rPr>
+        <w:rFonts w:asciiTheme="minorHAnsi" w:eastAsiaTheme="minorEastAsia" w:hAnsiTheme="minorHAnsi" w:cstheme="minorBidi"/>
+        <w:sz w:val="22"/>
+        <w:szCs w:val="22"/>
+        <w:lang w:val="en-US" w:eastAsia="en-US" w:bidi="ar-SA"/>
+      </w:rPr>
+    </w:rPrDefault>
+    <w:pPrDefault>
+      <w:pPr>
+        <w:spacing w:after="200" w:line="276" w:lineRule="auto"/>
+      </w:pPr>
+    </w:pPrDefault>
+  </w:docDefaults>
+  <w:latentStyles w:defLockedState="0" w:defUIPriority="99" w:defSemiHidden="1" w:defUnhideWhenUsed="1" w:defQFormat="0" w:count="267">
+    <w:lsdException w:name="Normal" w:semiHidden="0" w:uiPriority="0" w:unhideWhenUsed="0" w:qFormat="1"/>
+    <w:lsdException w:name="heading 1" w:semiHidden="0" w:uiPriority="9" w:unhideWhenUsed="0" w:qFormat="1"/>
+    <w:lsdException w:name="heading 2" w:uiPriority="9" w:qFormat="1"/>
+    <w:lsdException w:name="heading 3" w:uiPriority="9" w:qFormat="1"/>
+    <w:lsdException w:name="heading 4" w:uiPriority="9" w:qFormat="1"/>
+    <w:lsdException w:name="heading 5" w:uiPriority="9" w:qFormat="1"/>
+    <w:lsdException w:name="heading 6" w:uiPriority="9" w:qFormat="1"/>
+    <w:lsdException w:name="heading 7" w:uiPriority="9" w:qFormat="1"/>
+    <w:lsdException w:name="heading 8" w:uiPriority="9" w:qFormat="1"/>
+    <w:lsdException w:name="heading 9" w:uiPriority="9" w:qFormat="1"/>
+    <w:lsdException w:name="toc 1" w:uiPriority="39"/>
+    <w:lsdException w:name="toc 2" w:uiPriority="39"/>
+    <w:lsdException w:name="toc 3" w:uiPriority="39"/>
+    <w:lsdException w:name="toc 4" w:uiPriority="39"/>
+    <w:lsdException w:name="toc 5" w:uiPriority="39"/>
+    <w:lsdException w:name="toc 6" w:uiPriority="39"/>
+    <w:lsdException w:name="toc 7" w:uiPriority="39"/>
+    <w:lsdException w:name="toc 8" w:uiPriority="39"/>
+    <w:lsdException w:name="toc 9" w:uiPriority="39"/>
+    <w:lsdException w:name="caption" w:uiPriority="35" w:qFormat="1"/>
+    <w:lsdException w:name="Title" w:semiHidden="0" w:uiPriority="10" w:unhideWhenUsed="0" w:qFormat="1"/>
+    <w:lsdException w:name="Default Paragraph Font" w:uiPriority="1"/>
+    <w:lsdException w:name="Subtitle" w:semiHidden="0" w:uiPriority="11" w:unhideWhenUsed="0" w:qFormat="1"/>
+    <w:lsdException w:name="Strong" w:semiHidden="0" w:uiPriority="22" w:unhideWhenUsed="0" w:qFormat="1"/>
+    <w:lsdException w:name="Emphasis" w:semiHidden="0" w:uiPriority="20" w:unhideWhenUsed="0" w:qFormat="1"/>
+    <w:lsdException w:name="Table Grid" w:semiHidden="0" w:uiPriority="59" w:unhideWhenUsed="0"/>
+    <w:lsdException w:name="Placeholder Text" w:unhideWhenUsed="0"/>
+    <w:lsdException w:name="No Spacing" w:semiHidden="0" w:uiPriority="1" w:unhideWhenUsed="0" w:qFormat="1"/>
+    <w:lsdException w:name="Light Shading" w:semiHidden="0" w:uiPriority="60" w:unhideWhenUsed="0"/>
+    <w:lsdException w:name="Light List" w:semiHidden="0" w:uiPriority="61" w:unhideWhenUsed="0"/>
+    <w:lsdException w:name="Light Grid" w:semiHidden="0" w:uiPriority="62" w:unhideWhenUsed="0"/>
+    <w:lsdException w:name="Medium Shading 1" w:semiHidden="0" w:uiPriority="63" w:unhideWhenUsed="0"/>
+    <w:lsdException w:name="Medium Shading 2" w:semiHidden="0" w:uiPriority="64" w:unhideWhenUsed="0"/>
+    <w:lsdException w:name="Medium List 1" w:semiHidden="0" w:uiPriority="65" w:unhideWhenUsed="0"/>
+    <w:lsdException w:name="Medium List 2" w:semiHidden="0" w:uiPriority="66" w:unhideWhenUsed="0"/>
+    <w:lsdException w:name="Medium Grid 1" w:semiHidden="0" w:uiPriority="67" w:unhideWhenUsed="0"/>
+    <w:lsdException w:name="Medium Grid 2" w:semiHidden="0" w:uiPriority="68" w:unhideWhenUsed="0"/>
+    <w:lsdException w:name="Medium Grid 3" w:semiHidden="0" w:uiPriority="69" w:unhideWhenUsed="0"/>
+    <w:lsdException w:name="Dark List" w:semiHidden="0" w:uiPriority="70" w:unhideWhenUsed="0"/>
+    <w:lsdException w:name="Colorful Shading" w:semiHidden="0" w:uiPriority="71" w:unhideWhenUsed="0"/>
+    <w:lsdException w:name="Colorful List" w:semiHidden="0" w:uiPriority="72" w:unhideWhenUsed="0"/>
+    <w:lsdException w:name="Colorful Grid" w:semiHidden="0" w:uiPriority="73" w:unhideWhenUsed="0"/>
+    <w:lsdException w:name="Light Shading Accent 1" w:semiHidden="0" w:uiPriority="60" w:unhideWhenUsed="0"/>
+    <w:lsdException w:name="Light List Accent 1" w:semiHidden="0" w:uiPriority="61" w:unhideWhenUsed="0"/>
+    <w:lsdException w:name="Light Grid Accent 1" w:semiHidden="0" w:uiPriority="62" w:unhideWhenUsed="0"/>
+    <w:lsdException w:name="Medium Shading 1 Accent 1" w:semiHidden="0" w:uiPriority="63" w:unhideWhenUsed="0"/>
+    <w:lsdException w:name="Medium Shading 2 Accent 1" w:semiHidden="0" w:uiPriority="64" w:unhideWhenUsed="0"/>
+    <w:lsdException w:name="Medium List 1 Accent 1" w:semiHidden="0" w:uiPriority="65" w:unhideWhenUsed="0"/>
+    <w:lsdException w:name="Revision" w:unhideWhenUsed="0"/>
+    <w:lsdException w:name="List Paragraph" w:semiHidden="0" w:uiPriority="34" w:unhideWhenUsed="0" w:qFormat="1"/>
+    <w:lsdException w:name="Quote" w:semiHidden="0" w:uiPriority="29" w:unhideWhenUsed="0" w:qFormat="1"/>
+    <w:lsdException w:name="Intense Quote" w:semiHidden="0" w:uiPriority="30" w:unhideWhenUsed="0" w:qFormat="1"/>
+    <w:lsdException w:name="Medium List 2 Accent 1" w:semiHidden="0" w:uiPriority="66" w:unhideWhenUsed="0"/>
+    <w:lsdException w:name="Medium Grid 1 Accent 1" w:semiHidden="0" w:uiPriority="67" w:unhideWhenUsed="0"/>
+    <w:lsdException w:name="Medium Grid 2 Accent 1" w:semiHidden="0" w:uiPriority="68" w:unhideWhenUsed="0"/>
+    <w:lsdException w:name="Medium Grid 3 Accent 1" w:semiHidden="0" w:uiPriority="69" w:unhideWhenUsed="0"/>
+    <w:lsdException w:name="Dark List Accent 1" w:semiHidden="0" w:uiPriority="70" w:unhideWhenUsed="0"/>
+    <w:lsdException w:name="Colorful Shading Accent 1" w:semiHidden="0" w:uiPriority="71" w:unhideWhenUsed="0"/>
+    <w:lsdException w:name="Colorful List Accent 1" w:semiHidden="0" w:uiPriority="72" w:unhideWhenUsed="0"/>
+    <w:lsdException w:name="Colorful Grid Accent 1" w:semiHidden="0" w:uiPriority="73" w:unhideWhenUsed="0"/>
+    <w:lsdException w:name="Light Shading Accent 2" w:semiHidden="0" w:uiPriority="60" w:unhideWhenUsed="0"/>
+    <w:lsdException w:name="Light List Accent 2" w:semiHidden="0" w:uiPriority="61" w:unhideWhenUsed="0"/>
+    <w:lsdException w:name="Light Grid Accent 2" w:semiHidden="0" w:uiPriority="62" w:unhideWhenUsed="0"/>
+    <w:lsdException w:name="Medium Shading 1 Accent 2" w:semiHidden="0" w:uiPriority="63" w:unhideWhenUsed="0"/>
+    <w:lsdException w:name="Medium Shading 2 Accent 2" w:semiHidden="0" w:uiPriority="64" w:unhideWhenUsed="0"/>
+    <w:lsdException w:name="Medium List 1 Accent 2" w:semiHidden="0" w:uiPriority="65" w:unhideWhenUsed="0"/>
+    <w:lsdException w:name="Medium List 2 Accent 2" w:semiHidden="0" w:uiPriority="66" w:unhideWhenUsed="0"/>
+    <w:lsdException w:name="Medium Grid 1 Accent 2" w:semiHidden="0" w:uiPriority="67" w:unhideWhenUsed="0"/>
+    <w:lsdException w:name="Medium Grid 2 Accent 2" w:semiHidden="0" w:uiPriority="68" w:unhideWhenUsed="0"/>
+    <w:lsdException w:name="Medium Grid 3 Accent 2" w:semiHidden="0" w:uiPriority="69" w:unhideWhenUsed="0"/>
+    <w:lsdException w:name="Dark List Accent 2" w:semiHidden="0" w:uiPriority="70" w:unhideWhenUsed="0"/>
+    <w:lsdException w:name="Colorful Shading Accent 2" w:semiHidden="0" w:uiPriority="71" w:unhideWhenUsed="0"/>
+    <w:lsdException w:name="Colorful List Accent 2" w:semiHidden="0" w:uiPriority="72" w:unhideWhenUsed="0"/>
+    <w:lsdException w:name="Colorful Grid Accent 2" w:semiHidden="0" w:uiPriority="73" w:unhideWhenUsed="0"/>
+    <w:lsdException w:name="Light Shading Accent 3" w:semiHidden="0" w:uiPriority="60" w:unhideWhenUsed="0"/>
+    <w:lsdException w:name="Light List Accent 3" w:semiHidden="0" w:uiPriority="61" w:unhideWhenUsed="0"/>
+    <w:lsdException w:name="Light Grid Accent 3" w:semiHidden="0" w:uiPriority="62" w:unhideWhenUsed="0"/>
+    <w:lsdException w:name="Medium Shading 1 Accent 3" w:semiHidden="0" w:uiPriority="63" w:unhideWhenUsed="0"/>
+    <w:lsdException w:name="Medium Shading 2 Accent 3" w:semiHidden="0" w:uiPriority="64" w:unhideWhenUsed="0"/>
+    <w:lsdException w:name="Medium List 1 Accent 3" w:semiHidden="0" w:uiPriority="65" w:unhideWhenUsed="0"/>
+    <w:lsdException w:name="Medium List 2 Accent 3" w:semiHidden="0" w:uiPriority="66" w:unhideWhenUsed="0"/>
+    <w:lsdException w:name="Medium Grid 1 Accent 3" w:semiHidden="0" w:uiPriority="67" w:unhideWhenUsed="0"/>
+    <w:lsdException w:name="Medium Grid 2 Accent 3" w:semiHidden="0" w:uiPriority="68" w:unhideWhenUsed="0"/>
+    <w:lsdException w:name="Medium Grid 3 Accent 3" w:semiHidden="0" w:uiPriority="69" w:unhideWhenUsed="0"/>
+    <w:lsdException w:name="Dark List Accent 3" w:semiHidden="0" w:uiPriority="70" w:unhideWhenUsed="0"/>
+    <w:lsdException w:name="Colorful Shading Accent 3" w:semiHidden="0" w:uiPriority="71" w:unhideWhenUsed="0"/>
+    <w:lsdException w:name="Colorful List Accent 3" w:semiHidden="0" w:uiPriority="72" w:unhideWhenUsed="0"/>
+    <w:lsdException w:name="Colorful Grid Accent 3" w:semiHidden="0" w:uiPriority="73" w:unhideWhenUsed="0"/>
+    <w:lsdException w:name="Light Shading Accent 4" w:semiHidden="0" w:uiPriority="60" w:unhideWhenUsed="0"/>
+    <w:lsdException w:name="Light List Accent 4" w:semiHidden="0" w:uiPriority="61" w:unhideWhenUsed="0"/>
+    <w:lsdException w:name="Light Grid Accent 4" w:semiHidden="0" w:uiPriority="62" w:unhideWhenUsed="0"/>
+    <w:lsdException w:name="Medium Shading 1 Accent 4" w:semiHidden="0" w:uiPriority="63" w:unhideWhenUsed="0"/>
+    <w:lsdException w:name="Medium Shading 2 Accent 4" w:semiHidden="0" w:uiPriority="64" w:unhideWhenUsed="0"/>
+    <w:lsdException w:name="Medium List 1 Accent 4" w:semiHidden="0" w:uiPriority="65" w:unhideWhenUsed="0"/>
+    <w:lsdException w:name="Medium List 2 Accent 4" w:semiHidden="0" w:uiPriority="66" w:unhideWhenUsed="0"/>
+    <w:lsdException w:name="Medium Grid 1 Accent 4" w:semiHidden="0" w:uiPriority="67" w:unhideWhenUsed="0"/>
+    <w:lsdException w:name="Medium Grid 2 Accent 4" w:semiHidden="0" w:uiPriority="68" w:unhideWhenUsed="0"/>
+    <w:lsdException w:name="Medium Grid 3 Accent 4" w:semiHidden="0" w:uiPriority="69" w:unhideWhenUsed="0"/>
+    <w:lsdException w:name="Dark List Accent 4" w:semiHidden="0" w:uiPriority="70" w:unhideWhenUsed="0"/>
+    <w:lsdException w:name="Colorful Shading Accent 4" w:semiHidden="0" w:uiPriority="71" w:unhideWhenUsed="0"/>
+    <w:lsdException w:name="Colorful List Accent 4" w:semiHidden="0" w:uiPriority="72" w:unhideWhenUsed="0"/>
+    <w:lsdException w:name="Colorful Grid Accent 4" w:semiHidden="0" w:uiPriority="73" w:unhideWhenUsed="0"/>
+    <w:lsdException w:name="Light Shading Accent 5" w:semiHidden="0" w:uiPriority="60" w:unhideWhenUsed="0"/>
+    <w:lsdException w:name="Light List Accent 5" w:semiHidden="0" w:uiPriority="61" w:unhideWhenUsed="0"/>
+    <w:lsdException w:name="Light Grid Accent 5" w:semiHidden="0" w:uiPriority="62" w:unhideWhenUsed="0"/>
+    <w:lsdException w:name="Medium Shading 1 Accent 5" w:semiHidden="0" w:uiPriority="63" w:unhideWhenUsed="0"/>
+    <w:lsdException w:name="Medium Shading 2 Accent 5" w:semiHidden="0" w:uiPriority="64" w:unhideWhenUsed="0"/>
+    <w:lsdException w:name="Medium List 1 Accent 5" w:semiHidden="0" w:uiPriority="65" w:unhideWhenUsed="0"/>
+    <w:lsdException w:name="Medium List 2 Accent 5" w:semiHidden="0" w:uiPriority="66" w:unhideWhenUsed="0"/>
+    <w:lsdException w:name="Medium Grid 1 Accent 5" w:semiHidden="0" w:uiPriority="67" w:unhideWhenUsed="0"/>
+    <w:lsdException w:name="Medium Grid 2 Accent 5" w:semiHidden="0" w:uiPriority="68" w:unhideWhenUsed="0"/>
+    <w:lsdException w:name="Medium Grid 3 Accent 5" w:semiHidden="0" w:uiPriority="69" w:unhideWhenUsed="0"/>
+    <w:lsdException w:name="Dark List Accent 5" w:semiHidden="0" w:uiPriority="70" w:unhideWhenUsed="0"/>
+    <w:lsdException w:name="Colorful Shading Accent 5" w:semiHidden="0" w:uiPriority="71" w:unhideWhenUsed="0"/>
+    <w:lsdException w:name="Colorful List Accent 5" w:semiHidden="0" w:uiPriority="72" w:unhideWhenUsed="0"/>
+    <w:lsdException w:name="Colorful Grid Accent 5" w:semiHidden="0" w:uiPriority="73" w:unhideWhenUsed="0"/>
+    <w:lsdException w:name="Light Shading Accent 6" w:semiHidden="0" w:uiPriority="60" w:unhideWhenUsed="0"/>
+    <w:lsdException w:name="Light List Accent 6" w:semiHidden="0" w:uiPriority="61" w:unhideWhenUsed="0"/>
+    <w:lsdException w:name="Light Grid Accent 6" w:semiHidden="0" w:uiPriority="62" w:unhideWhenUsed="0"/>
+    <w:lsdException w:name="Medium Shading 1 Accent 6" w:semiHidden="0" w:uiPriority="63" w:unhideWhenUsed="0"/>
+    <w:lsdException w:name="Medium Shading 2 Accent 6" w:semiHidden="0" w:uiPriority="64" w:unhideWhenUsed="0"/>
+    <w:lsdException w:name="Medium List 1 Accent 6" w:semiHidden="0" w:uiPriority="65" w:unhideWhenUsed="0"/>
+    <w:lsdException w:name="Medium List 2 Accent 6" w:semiHidden="0" w:uiPriority="66" w:unhideWhenUsed="0"/>
+    <w:lsdException w:name="Medium Grid 1 Accent 6" w:semiHidden="0" w:uiPriority="67" w:unhideWhenUsed="0"/>
+    <w:lsdException w:name="Medium Grid 2 Accent 6" w:semiHidden="0" w:uiPriority="68" w:unhideWhenUsed="0"/>
+    <w:lsdException w:name="Medium Grid 3 Accent 6" w:semiHidden="0" w:uiPriority="69" w:unhideWhenUsed="0"/>
+    <w:lsdException w:name="Dark List Accent 6" w:semiHidden="0" w:uiPriority="70" w:unhideWhenUsed="0"/>
+    <w:lsdException w:name="Colorful Shading Accent 6" w:semiHidden="0" w:uiPriority="71" w:unhideWhenUsed="0"/>
+    <w:lsdException w:name="Colorful List Accent 6" w:semiHidden="0" w:uiPriority="72" w:unhideWhenUsed="0"/>
+    <w:lsdException w:name="Colorful Grid Accent 6" w:semiHidden="0" w:uiPriority="73" w:unhideWhenUsed="0"/>
+    <w:lsdException w:name="Subtle Emphasis" w:semiHidden="0" w:uiPriority="19" w:unhideWhenUsed="0" w:qFormat="1"/>
+    <w:lsdException w:name="Intense Emphasis" w:semiHidden="0" w:uiPriority="21" w:unhideWhenUsed="0" w:qFormat="1"/>
+    <w:lsdException w:name="Subtle Reference" w:semiHidden="0" w:uiPriority="31" w:unhideWhenUsed="0" w:qFormat="1"/>
+    <w:lsdException w:name="Intense Reference" w:semiHidden="0" w:uiPriority="32" w:unhideWhenUsed="0" w:qFormat="1"/>
+    <w:lsdException w:name="Book Title" w:semiHidden="0" w:uiPriority="33" w:unhideWhenUsed="0" w:qFormat="1"/>
+    <w:lsdException w:name="Bibliography" w:uiPriority="37"/>
+    <w:lsdException w:name="TOC Heading" w:uiPriority="39" w:qFormat="1"/>
+  </w:latentStyles>
+  <w:style w:type="paragraph" w:default="1" w:styleId="Normal">
+    <w:name w:val="Normal"/>
+    <w:qFormat/>
+  </w:style>
+  <w:style w:type="character" w:default="1" w:styleId="DefaultParagraphFont">
+    <w:name w:val="Default Paragraph Font"/>
+    <w:uiPriority w:val="1"/>
+    <w:semiHidden/>
+    <w:unhideWhenUsed/>
+  </w:style>
+  <w:style w:type="table" w:default="1" w:styleId="TableNormal">
+    <w:name w:val="Normal Table"/>
+    <w:uiPriority w:val="99"/>
+    <w:semiHidden/>
+    <w:unhideWhenUsed/>
+    <w:tblPr>
+      <w:tblInd w:w="0" w:type="dxa"/>
+      <w:tblCellMar>
+        <w:top w:w="0" w:type="dxa"/>
+        <w:left w:w="108" w:type="dxa"/>
+        <w:bottom w:w="0" w:type="dxa"/>
+        <w:right w:w="108" w:type="dxa"/>
+      </w:tblCellMar>
+    </w:tblPr>
+  </w:style>
+  <w:style w:type="numbering" w:default="1" w:styleId="NoList">
+    <w:name w:val="No List"/>
+    <w:uiPriority w:val="99"/>
+    <w:semiHidden/>
+    <w:unhideWhenUsed/>
   </w:style>
 </w:styles>
 </file>

</xml_diff>